<commit_message>
Seo cơ bản alt text và meta tags
</commit_message>
<xml_diff>
--- a/frontend/html/Nội dung.docx
+++ b/frontend/html/Nội dung.docx
@@ -1569,13 +1569,16 @@
     </w:p>
     <w:p>
       <w:r>
+        <w:rPr>
+          <w:highlight w:val="yellow"/>
+        </w:rPr>
         <w:t>Html:</w:t>
       </w:r>
       <w:r>
-        <w:t xml:space="preserve"> </w:t>
-      </w:r>
-      <w:r>
-        <w:t>Đây là thẻ gốc (root element) của toàn bộ trang HTML. Tất cả các nội dung khác của trang web đều nằm trong thẻ &lt;html&gt; này.</w:t>
+        <w:t>lly g</w:t>
+      </w:r>
+      <w:r>
+        <w:t xml:space="preserve"> Đây là thẻ gốc (root element) của toàn bộ trang HTML. Tất cả các nội dung khác của trang web đều nằm trong thẻ &lt;html&gt; này.</w:t>
       </w:r>
     </w:p>
     <w:p>
@@ -1587,10 +1590,10 @@
         </w:numPr>
       </w:pPr>
       <w:r>
+        <w:rPr>
+          <w:highlight w:val="yellow"/>
+        </w:rPr>
         <w:t>Head</w:t>
-      </w:r>
-      <w:r>
-        <w:t>er</w:t>
       </w:r>
       <w:r>
         <w:t>:</w:t>
@@ -1614,7 +1617,13 @@
         </w:numPr>
       </w:pPr>
       <w:r>
-        <w:t>Body:</w:t>
+        <w:rPr>
+          <w:highlight w:val="yellow"/>
+        </w:rPr>
+        <w:t>Body</w:t>
+      </w:r>
+      <w:r>
+        <w:t>:</w:t>
       </w:r>
       <w:r>
         <w:t xml:space="preserve"> </w:t>
@@ -1633,7 +1642,7 @@
       <w:bookmarkStart w:id="4" w:name="_Toc200478834"/>
       <w:r>
         <w:lastRenderedPageBreak/>
-        <w:t>Thẻ Header.</w:t>
+        <w:t>Thẻ Head.</w:t>
       </w:r>
       <w:bookmarkEnd w:id="4"/>
     </w:p>
@@ -1643,7 +1652,113 @@
       </w:pPr>
       <w:bookmarkStart w:id="5" w:name="_Toc200478835"/>
       <w:bookmarkEnd w:id="5"/>
-    </w:p>
+      <w:r>
+        <w:t>Thẻ meta</w:t>
+      </w:r>
+    </w:p>
+    <w:p>
+      <w:r>
+        <w:t>T</w:t>
+      </w:r>
+      <w:r>
+        <w:rPr>
+          <w:b/>
+          <w:bCs/>
+        </w:rPr>
+        <w:t>hẻ &lt;meta&gt;</w:t>
+      </w:r>
+      <w:r>
+        <w:t xml:space="preserve"> trong HTML là thành phần quan trọng trong phần &lt;head&gt; của tài liệu, dùng để cung cấp </w:t>
+      </w:r>
+      <w:r>
+        <w:rPr>
+          <w:b/>
+          <w:bCs/>
+        </w:rPr>
+        <w:t>siêu dữ liệu (metadata)</w:t>
+      </w:r>
+      <w:r>
+        <w:t xml:space="preserve"> cho trình duyệt</w:t>
+      </w:r>
+      <w:r>
+        <w:t>.</w:t>
+      </w:r>
+    </w:p>
+    <w:p>
+      <w:pPr>
+        <w:pStyle w:val="ListParagraph"/>
+        <w:numPr>
+          <w:ilvl w:val="0"/>
+          <w:numId w:val="26"/>
+        </w:numPr>
+      </w:pPr>
+      <w:r>
+        <w:rPr>
+          <w:b/>
+          <w:bCs/>
+        </w:rPr>
+        <w:t>Metadata</w:t>
+      </w:r>
+      <w:r>
+        <w:t xml:space="preserve"> (dịch sang tiếng Việt là </w:t>
+      </w:r>
+      <w:r>
+        <w:rPr>
+          <w:b/>
+          <w:bCs/>
+        </w:rPr>
+        <w:t>"siêu dữ liệu"</w:t>
+      </w:r>
+      <w:r>
+        <w:t xml:space="preserve">) là </w:t>
+      </w:r>
+      <w:r>
+        <w:rPr>
+          <w:b/>
+          <w:bCs/>
+        </w:rPr>
+        <w:t>dữ liệu mô tả thông tin về dữ liệu khác</w:t>
+      </w:r>
+      <w:r>
+        <w:t xml:space="preserve">. Nói đơn giản, nó không phải là dữ liệu chính, mà là những thông tin </w:t>
+      </w:r>
+      <w:r>
+        <w:rPr>
+          <w:b/>
+          <w:bCs/>
+        </w:rPr>
+        <w:t>mô tả, giải thích, hoặc cung cấp ngữ cảnh</w:t>
+      </w:r>
+      <w:r>
+        <w:t xml:space="preserve"> cho dữ liệu chính.</w:t>
+      </w:r>
+    </w:p>
+    <w:p>
+      <w:r>
+        <w:t>Thẻ &lt;meta&gt; là một thẻ tự đóng (self-closing tag)</w:t>
+      </w:r>
+      <w:r>
+        <w:t>.</w:t>
+      </w:r>
+    </w:p>
+    <w:p>
+      <w:pPr>
+        <w:pStyle w:val="Heading4"/>
+      </w:pPr>
+      <w:r>
+        <w:t>Thẻ link</w:t>
+      </w:r>
+    </w:p>
+    <w:p/>
+    <w:p>
+      <w:pPr>
+        <w:pStyle w:val="Heading4"/>
+      </w:pPr>
+      <w:r>
+        <w:t>Thẻ title</w:t>
+      </w:r>
+    </w:p>
+    <w:p/>
     <w:p>
       <w:pPr>
         <w:pStyle w:val="Heading3"/>
@@ -1726,10 +1841,27 @@
     </w:p>
     <w:p>
       <w:pPr>
+        <w:spacing w:before="0" w:after="160" w:line="259" w:lineRule="auto"/>
+        <w:rPr>
+          <w:rFonts w:eastAsiaTheme="majorEastAsia" w:cstheme="majorBidi"/>
+          <w:b/>
+          <w:caps/>
+          <w:color w:val="000000" w:themeColor="text1"/>
+          <w:sz w:val="32"/>
+          <w:szCs w:val="32"/>
+        </w:rPr>
+      </w:pPr>
+      <w:bookmarkStart w:id="14" w:name="_Toc200478844"/>
+      <w:r>
+        <w:br w:type="page"/>
+      </w:r>
+    </w:p>
+    <w:p>
+      <w:pPr>
         <w:pStyle w:val="Heading2"/>
       </w:pPr>
-      <w:bookmarkStart w:id="14" w:name="_Toc200478844"/>
-      <w:r>
+      <w:r>
+        <w:lastRenderedPageBreak/>
         <w:t>SEO CƠ BẢN</w:t>
       </w:r>
       <w:bookmarkEnd w:id="14"/>
@@ -1746,6 +1878,363 @@
     </w:p>
     <w:p>
       <w:pPr>
+        <w:pStyle w:val="ListParagraph"/>
+      </w:pPr>
+      <w:r>
+        <w:t xml:space="preserve">Thẻ &lt;meta&gt; giúp </w:t>
+      </w:r>
+      <w:r>
+        <w:rPr>
+          <w:b/>
+          <w:bCs/>
+        </w:rPr>
+        <w:t>SEO, responsive, chia sẻ mạng xã hội, xác minh thông tin...</w:t>
+      </w:r>
+    </w:p>
+    <w:p>
+      <w:pPr>
+        <w:keepNext/>
+        <w:jc w:val="center"/>
+      </w:pPr>
+      <w:r>
+        <w:drawing>
+          <wp:inline distT="0" distB="0" distL="0" distR="0" wp14:anchorId="3C1D873A" wp14:editId="59195D89">
+            <wp:extent cx="3408883" cy="3337865"/>
+            <wp:effectExtent l="0" t="0" r="1270" b="0"/>
+            <wp:docPr id="948254254" name="Picture 1" descr="A screenshot of a web page&#10;&#10;AI-generated content may be incorrect."/>
+            <wp:cNvGraphicFramePr>
+              <a:graphicFrameLocks xmlns:a="http://schemas.openxmlformats.org/drawingml/2006/main" noChangeAspect="1"/>
+            </wp:cNvGraphicFramePr>
+            <a:graphic xmlns:a="http://schemas.openxmlformats.org/drawingml/2006/main">
+              <a:graphicData uri="http://schemas.openxmlformats.org/drawingml/2006/picture">
+                <pic:pic xmlns:pic="http://schemas.openxmlformats.org/drawingml/2006/picture">
+                  <pic:nvPicPr>
+                    <pic:cNvPr id="948254254" name="Picture 1" descr="A screenshot of a web page&#10;&#10;AI-generated content may be incorrect."/>
+                    <pic:cNvPicPr/>
+                  </pic:nvPicPr>
+                  <pic:blipFill>
+                    <a:blip r:embed="rId6"/>
+                    <a:stretch>
+                      <a:fillRect/>
+                    </a:stretch>
+                  </pic:blipFill>
+                  <pic:spPr>
+                    <a:xfrm>
+                      <a:off x="0" y="0"/>
+                      <a:ext cx="3414684" cy="3343546"/>
+                    </a:xfrm>
+                    <a:prstGeom prst="rect">
+                      <a:avLst/>
+                    </a:prstGeom>
+                  </pic:spPr>
+                </pic:pic>
+              </a:graphicData>
+            </a:graphic>
+          </wp:inline>
+        </w:drawing>
+      </w:r>
+    </w:p>
+    <w:p>
+      <w:pPr>
+        <w:pStyle w:val="Caption"/>
+        <w:jc w:val="center"/>
+      </w:pPr>
+      <w:r>
+        <w:t xml:space="preserve">Hình </w:t>
+      </w:r>
+      <w:r>
+        <w:fldChar w:fldCharType="begin"/>
+      </w:r>
+      <w:r>
+        <w:instrText xml:space="preserve"> STYLEREF 1 \s </w:instrText>
+      </w:r>
+      <w:r>
+        <w:fldChar w:fldCharType="separate"/>
+      </w:r>
+      <w:r>
+        <w:t>1</w:t>
+      </w:r>
+      <w:r>
+        <w:fldChar w:fldCharType="end"/>
+      </w:r>
+      <w:r>
+        <w:t>.</w:t>
+      </w:r>
+      <w:r>
+        <w:fldChar w:fldCharType="begin"/>
+      </w:r>
+      <w:r>
+        <w:instrText xml:space="preserve"> SEQ Hình \* ARABIC \s 1 </w:instrText>
+      </w:r>
+      <w:r>
+        <w:fldChar w:fldCharType="separate"/>
+      </w:r>
+      <w:r>
+        <w:t>1</w:t>
+      </w:r>
+      <w:r>
+        <w:fldChar w:fldCharType="end"/>
+      </w:r>
+      <w:r>
+        <w:t xml:space="preserve"> Ví dụ cho thẻ meta tags</w:t>
+      </w:r>
+    </w:p>
+    <w:p>
+      <w:r>
+        <w:t>Nhưng thành phần của một thẻ meta.</w:t>
+      </w:r>
+    </w:p>
+    <w:p>
+      <w:pPr>
+        <w:pStyle w:val="ListParagraph"/>
+        <w:numPr>
+          <w:ilvl w:val="0"/>
+          <w:numId w:val="24"/>
+        </w:numPr>
+      </w:pPr>
+      <w:r>
+        <w:rPr>
+          <w:highlight w:val="yellow"/>
+        </w:rPr>
+        <w:t>Charset</w:t>
+      </w:r>
+      <w:r>
+        <w:t xml:space="preserve"> : </w:t>
+      </w:r>
+      <w:r>
+        <w:t>Xác định bộ mã ký tự cho tài liệu HTML</w:t>
+      </w:r>
+      <w:r>
+        <w:t xml:space="preserve">. Thường được dùng </w:t>
+      </w:r>
+      <w:r>
+        <w:rPr>
+          <w:highlight w:val="yellow"/>
+        </w:rPr>
+        <w:t>UTF-8</w:t>
+      </w:r>
+    </w:p>
+    <w:p>
+      <w:pPr>
+        <w:pStyle w:val="ListParagraph"/>
+        <w:numPr>
+          <w:ilvl w:val="0"/>
+          <w:numId w:val="24"/>
+        </w:numPr>
+      </w:pPr>
+      <w:r>
+        <w:t>Name</w:t>
+      </w:r>
+      <w:r>
+        <w:t xml:space="preserve"> … </w:t>
+      </w:r>
+      <w:r>
+        <w:t>content</w:t>
+      </w:r>
+      <w:r>
+        <w:t xml:space="preserve"> :</w:t>
+      </w:r>
+    </w:p>
+    <w:p>
+      <w:pPr>
+        <w:pStyle w:val="ListParagraph"/>
+        <w:numPr>
+          <w:ilvl w:val="0"/>
+          <w:numId w:val="25"/>
+        </w:numPr>
+      </w:pPr>
+      <w:r>
+        <w:t>Viewport</w:t>
+      </w:r>
+      <w:r>
+        <w:t xml:space="preserve"> : Dùng để hiển thị trên thiết bị di động có hai thuộc tính nhỏ “</w:t>
+      </w:r>
+      <w:r>
+        <w:rPr>
+          <w:highlight w:val="green"/>
+        </w:rPr>
+        <w:t>width=device-width</w:t>
+      </w:r>
+      <w:r>
+        <w:t>”</w:t>
+      </w:r>
+      <w:r>
+        <w:t>: Chiều rộng của viewport (vùng hiển thị) sẽ bằng chiều rộng của thiết bị (ví dụ: màn hình điện thoại).</w:t>
+      </w:r>
+    </w:p>
+    <w:p>
+      <w:pPr>
+        <w:pStyle w:val="ListParagraph"/>
+        <w:ind w:left="2166"/>
+      </w:pPr>
+      <w:r>
+        <w:rPr>
+          <w:highlight w:val="green"/>
+        </w:rPr>
+        <w:t>initial-scale=1.0</w:t>
+      </w:r>
+      <w:r>
+        <w:t>: Mức độ zoom ban đầu khi trang được tải là 100% (không phóng to hay thu nhỏ).</w:t>
+      </w:r>
+    </w:p>
+    <w:p>
+      <w:pPr>
+        <w:keepNext/>
+      </w:pPr>
+      <w:r>
+        <w:lastRenderedPageBreak/>
+        <w:drawing>
+          <wp:inline distT="0" distB="0" distL="0" distR="0" wp14:anchorId="5A22C24D" wp14:editId="0284F917">
+            <wp:extent cx="5943600" cy="3222625"/>
+            <wp:effectExtent l="0" t="0" r="0" b="0"/>
+            <wp:docPr id="1770917048" name="Picture 1"/>
+            <wp:cNvGraphicFramePr>
+              <a:graphicFrameLocks xmlns:a="http://schemas.openxmlformats.org/drawingml/2006/main" noChangeAspect="1"/>
+            </wp:cNvGraphicFramePr>
+            <a:graphic xmlns:a="http://schemas.openxmlformats.org/drawingml/2006/main">
+              <a:graphicData uri="http://schemas.openxmlformats.org/drawingml/2006/picture">
+                <pic:pic xmlns:pic="http://schemas.openxmlformats.org/drawingml/2006/picture">
+                  <pic:nvPicPr>
+                    <pic:cNvPr id="1770917048" name=""/>
+                    <pic:cNvPicPr/>
+                  </pic:nvPicPr>
+                  <pic:blipFill>
+                    <a:blip r:embed="rId7"/>
+                    <a:stretch>
+                      <a:fillRect/>
+                    </a:stretch>
+                  </pic:blipFill>
+                  <pic:spPr>
+                    <a:xfrm>
+                      <a:off x="0" y="0"/>
+                      <a:ext cx="5943600" cy="3222625"/>
+                    </a:xfrm>
+                    <a:prstGeom prst="rect">
+                      <a:avLst/>
+                    </a:prstGeom>
+                  </pic:spPr>
+                </pic:pic>
+              </a:graphicData>
+            </a:graphic>
+          </wp:inline>
+        </w:drawing>
+      </w:r>
+    </w:p>
+    <w:p>
+      <w:pPr>
+        <w:pStyle w:val="Caption"/>
+        <w:jc w:val="center"/>
+      </w:pPr>
+      <w:r>
+        <w:t xml:space="preserve">Hình </w:t>
+      </w:r>
+      <w:r>
+        <w:fldChar w:fldCharType="begin"/>
+      </w:r>
+      <w:r>
+        <w:instrText xml:space="preserve"> STYLEREF 1 \s </w:instrText>
+      </w:r>
+      <w:r>
+        <w:fldChar w:fldCharType="separate"/>
+      </w:r>
+      <w:r>
+        <w:t>1</w:t>
+      </w:r>
+      <w:r>
+        <w:fldChar w:fldCharType="end"/>
+      </w:r>
+      <w:r>
+        <w:t>.</w:t>
+      </w:r>
+      <w:r>
+        <w:fldChar w:fldCharType="begin"/>
+      </w:r>
+      <w:r>
+        <w:instrText xml:space="preserve"> SEQ Hình \* ARABIC \s 1 </w:instrText>
+      </w:r>
+      <w:r>
+        <w:fldChar w:fldCharType="separate"/>
+      </w:r>
+      <w:r>
+        <w:t>2</w:t>
+      </w:r>
+      <w:r>
+        <w:fldChar w:fldCharType="end"/>
+      </w:r>
+      <w:r>
+        <w:t xml:space="preserve"> Ví dụ minh họa thẻ meta với thuộc tính Viewport</w:t>
+      </w:r>
+    </w:p>
+    <w:p>
+      <w:pPr>
+        <w:pStyle w:val="ListParagraph"/>
+        <w:numPr>
+          <w:ilvl w:val="0"/>
+          <w:numId w:val="25"/>
+        </w:numPr>
+      </w:pPr>
+      <w:r>
+        <w:t>Description</w:t>
+      </w:r>
+      <w:r>
+        <w:t xml:space="preserve"> : </w:t>
+      </w:r>
+      <w:r>
+        <w:t>Cung cấp một đoạn tóm tắt ngắn gọn về nội dung của trang</w:t>
+      </w:r>
+      <w:r>
+        <w:t>.</w:t>
+      </w:r>
+    </w:p>
+    <w:p>
+      <w:pPr>
+        <w:pStyle w:val="ListParagraph"/>
+        <w:numPr>
+          <w:ilvl w:val="0"/>
+          <w:numId w:val="25"/>
+        </w:numPr>
+      </w:pPr>
+      <w:r>
+        <w:t xml:space="preserve">Author : </w:t>
+      </w:r>
+      <w:r>
+        <w:t>Cung cấp tên tác giả hoặc chủ sở hữu của trang web/tài liệu</w:t>
+      </w:r>
+    </w:p>
+    <w:p>
+      <w:pPr>
+        <w:pStyle w:val="ListParagraph"/>
+        <w:numPr>
+          <w:ilvl w:val="0"/>
+          <w:numId w:val="25"/>
+        </w:numPr>
+      </w:pPr>
+      <w:r>
+        <w:t xml:space="preserve">Keywords : </w:t>
+      </w:r>
+      <w:r>
+        <w:t>Liệt kê các từ khóa liên quan đến nội dung của trang</w:t>
+      </w:r>
+    </w:p>
+    <w:p>
+      <w:r>
+        <w:t xml:space="preserve">Lưu ý: </w:t>
+      </w:r>
+    </w:p>
+    <w:p>
+      <w:r>
+        <w:t xml:space="preserve">Không bắt buộc phải dùng hết, nhưng </w:t>
+      </w:r>
+      <w:r>
+        <w:rPr>
+          <w:b/>
+          <w:bCs/>
+        </w:rPr>
+        <w:t>charset và viewport là tối thiểu nên có.</w:t>
+      </w:r>
+    </w:p>
+    <w:p>
+      <w:pPr>
         <w:pStyle w:val="Heading3"/>
       </w:pPr>
       <w:bookmarkStart w:id="16" w:name="_Toc200478846"/>
@@ -1754,6 +2243,126 @@
       </w:r>
       <w:bookmarkEnd w:id="16"/>
     </w:p>
+    <w:p>
+      <w:r>
+        <w:rPr>
+          <w:b/>
+          <w:bCs/>
+        </w:rPr>
+        <w:t>Alt text</w:t>
+      </w:r>
+      <w:r>
+        <w:t xml:space="preserve"> (viết tắt của "alternative text") là một đoạn văn bản mô tả ngắn gọn nội dung của một hình ảnh. Đoạn văn bản này được đặt trong thuộc tính alt của thẻ &lt;img&gt;</w:t>
+      </w:r>
+      <w:r>
+        <w:t>.</w:t>
+      </w:r>
+    </w:p>
+    <w:p>
+      <w:pPr>
+        <w:pStyle w:val="ListParagraph"/>
+        <w:numPr>
+          <w:ilvl w:val="0"/>
+          <w:numId w:val="26"/>
+        </w:numPr>
+      </w:pPr>
+      <w:r>
+        <w:rPr>
+          <w:b/>
+          <w:bCs/>
+        </w:rPr>
+        <w:t>Tối ưu hóa công cụ tìm kiếm (SEO):</w:t>
+      </w:r>
+      <w:r>
+        <w:rPr>
+          <w:b/>
+          <w:bCs/>
+        </w:rPr>
+        <w:t xml:space="preserve"> </w:t>
+      </w:r>
+      <w:r>
+        <w:t xml:space="preserve">Các công cụ tìm kiếm (như Google) không thể "nhìn" được hình ảnh. Chúng dựa vào alt text để hiểu nội dung và ngữ cảnh của hình ảnh đó. </w:t>
+      </w:r>
+    </w:p>
+    <w:p>
+      <w:pPr>
+        <w:pStyle w:val="ListParagraph"/>
+        <w:numPr>
+          <w:ilvl w:val="0"/>
+          <w:numId w:val="26"/>
+        </w:numPr>
+      </w:pPr>
+      <w:r>
+        <w:lastRenderedPageBreak/>
+        <w:t>Bằng cách cung cấp alt text mô tả và có liên quan đến từ khóa, bạn giúp công cụ tìm kiếm lập chỉ mục hình ảnh của mình hiệu quả hơn, từ đó cải thiện thứ hạng tìm kiếm cho cả hình ảnh và trang web của bạn.</w:t>
+      </w:r>
+    </w:p>
+    <w:p>
+      <w:pPr>
+        <w:rPr>
+          <w:b/>
+          <w:bCs/>
+        </w:rPr>
+      </w:pPr>
+      <w:r>
+        <w:rPr>
+          <w:b/>
+          <w:bCs/>
+        </w:rPr>
+        <w:t>Cách viết Alt text hiệu quả:</w:t>
+      </w:r>
+    </w:p>
+    <w:p>
+      <w:pPr>
+        <w:pStyle w:val="ListParagraph"/>
+        <w:numPr>
+          <w:ilvl w:val="0"/>
+          <w:numId w:val="28"/>
+        </w:numPr>
+      </w:pPr>
+      <w:r>
+        <w:t>Mô tả chính xác và ngắn gọn: Tập trung vào những gì quan trọng nhất trong hình ảnh.</w:t>
+      </w:r>
+    </w:p>
+    <w:p>
+      <w:pPr>
+        <w:pStyle w:val="ListParagraph"/>
+        <w:numPr>
+          <w:ilvl w:val="0"/>
+          <w:numId w:val="28"/>
+        </w:numPr>
+      </w:pPr>
+      <w:r>
+        <w:rPr>
+          <w:b/>
+          <w:bCs/>
+        </w:rPr>
+        <w:t>Tránh "Hình ảnh của..." hoặc "Ảnh..."</w:t>
+      </w:r>
+      <w:r>
+        <w:t>: Trình đọc màn hình đã tự động nhận diện đây là một hình ảnh, nên việc lặp lại "Hình ảnh của..." là không cần thiết.</w:t>
+      </w:r>
+    </w:p>
+    <w:p>
+      <w:pPr>
+        <w:pStyle w:val="ListParagraph"/>
+        <w:numPr>
+          <w:ilvl w:val="0"/>
+          <w:numId w:val="28"/>
+        </w:numPr>
+      </w:pPr>
+      <w:r>
+        <w:rPr>
+          <w:b/>
+          <w:bCs/>
+        </w:rPr>
+        <w:t>Độ dài phù hợp:</w:t>
+      </w:r>
+      <w:r>
+        <w:t xml:space="preserve"> Cố gắng giữ alt text dưới 125 ký tự để đảm bảo các trình đọc màn hình không cắt bớt.</w:t>
+      </w:r>
+    </w:p>
+    <w:p/>
     <w:p/>
     <w:p>
       <w:pPr>
@@ -2688,6 +3297,233 @@
     </w:lvl>
   </w:abstractNum>
   <w:abstractNum w:abstractNumId="3" w15:restartNumberingAfterBreak="0">
+    <w:nsid w:val="190F182D"/>
+    <w:multiLevelType w:val="hybridMultilevel"/>
+    <w:tmpl w:val="36CA55FC"/>
+    <w:lvl w:ilvl="0" w:tplc="04F8E1DA">
+      <w:start w:val="1"/>
+      <w:numFmt w:val="bullet"/>
+      <w:lvlText w:val=""/>
+      <w:lvlJc w:val="left"/>
+      <w:pPr>
+        <w:ind w:left="1446" w:hanging="360"/>
+      </w:pPr>
+      <w:rPr>
+        <w:rFonts w:ascii="Symbol" w:hAnsi="Symbol" w:hint="default"/>
+        <w:sz w:val="20"/>
+        <w:szCs w:val="20"/>
+      </w:rPr>
+    </w:lvl>
+    <w:lvl w:ilvl="1" w:tplc="04090003" w:tentative="1">
+      <w:start w:val="1"/>
+      <w:numFmt w:val="bullet"/>
+      <w:lvlText w:val="o"/>
+      <w:lvlJc w:val="left"/>
+      <w:pPr>
+        <w:ind w:left="2166" w:hanging="360"/>
+      </w:pPr>
+      <w:rPr>
+        <w:rFonts w:ascii="Courier New" w:hAnsi="Courier New" w:cs="Courier New" w:hint="default"/>
+      </w:rPr>
+    </w:lvl>
+    <w:lvl w:ilvl="2" w:tplc="04090005" w:tentative="1">
+      <w:start w:val="1"/>
+      <w:numFmt w:val="bullet"/>
+      <w:lvlText w:val=""/>
+      <w:lvlJc w:val="left"/>
+      <w:pPr>
+        <w:ind w:left="2886" w:hanging="360"/>
+      </w:pPr>
+      <w:rPr>
+        <w:rFonts w:ascii="Wingdings" w:hAnsi="Wingdings" w:hint="default"/>
+      </w:rPr>
+    </w:lvl>
+    <w:lvl w:ilvl="3" w:tplc="04090001" w:tentative="1">
+      <w:start w:val="1"/>
+      <w:numFmt w:val="bullet"/>
+      <w:lvlText w:val=""/>
+      <w:lvlJc w:val="left"/>
+      <w:pPr>
+        <w:ind w:left="3606" w:hanging="360"/>
+      </w:pPr>
+      <w:rPr>
+        <w:rFonts w:ascii="Symbol" w:hAnsi="Symbol" w:hint="default"/>
+      </w:rPr>
+    </w:lvl>
+    <w:lvl w:ilvl="4" w:tplc="04090003" w:tentative="1">
+      <w:start w:val="1"/>
+      <w:numFmt w:val="bullet"/>
+      <w:lvlText w:val="o"/>
+      <w:lvlJc w:val="left"/>
+      <w:pPr>
+        <w:ind w:left="4326" w:hanging="360"/>
+      </w:pPr>
+      <w:rPr>
+        <w:rFonts w:ascii="Courier New" w:hAnsi="Courier New" w:cs="Courier New" w:hint="default"/>
+      </w:rPr>
+    </w:lvl>
+    <w:lvl w:ilvl="5" w:tplc="04090005" w:tentative="1">
+      <w:start w:val="1"/>
+      <w:numFmt w:val="bullet"/>
+      <w:lvlText w:val=""/>
+      <w:lvlJc w:val="left"/>
+      <w:pPr>
+        <w:ind w:left="5046" w:hanging="360"/>
+      </w:pPr>
+      <w:rPr>
+        <w:rFonts w:ascii="Wingdings" w:hAnsi="Wingdings" w:hint="default"/>
+      </w:rPr>
+    </w:lvl>
+    <w:lvl w:ilvl="6" w:tplc="04090001" w:tentative="1">
+      <w:start w:val="1"/>
+      <w:numFmt w:val="bullet"/>
+      <w:lvlText w:val=""/>
+      <w:lvlJc w:val="left"/>
+      <w:pPr>
+        <w:ind w:left="5766" w:hanging="360"/>
+      </w:pPr>
+      <w:rPr>
+        <w:rFonts w:ascii="Symbol" w:hAnsi="Symbol" w:hint="default"/>
+      </w:rPr>
+    </w:lvl>
+    <w:lvl w:ilvl="7" w:tplc="04090003" w:tentative="1">
+      <w:start w:val="1"/>
+      <w:numFmt w:val="bullet"/>
+      <w:lvlText w:val="o"/>
+      <w:lvlJc w:val="left"/>
+      <w:pPr>
+        <w:ind w:left="6486" w:hanging="360"/>
+      </w:pPr>
+      <w:rPr>
+        <w:rFonts w:ascii="Courier New" w:hAnsi="Courier New" w:cs="Courier New" w:hint="default"/>
+      </w:rPr>
+    </w:lvl>
+    <w:lvl w:ilvl="8" w:tplc="04090005" w:tentative="1">
+      <w:start w:val="1"/>
+      <w:numFmt w:val="bullet"/>
+      <w:lvlText w:val=""/>
+      <w:lvlJc w:val="left"/>
+      <w:pPr>
+        <w:ind w:left="7206" w:hanging="360"/>
+      </w:pPr>
+      <w:rPr>
+        <w:rFonts w:ascii="Wingdings" w:hAnsi="Wingdings" w:hint="default"/>
+      </w:rPr>
+    </w:lvl>
+  </w:abstractNum>
+  <w:abstractNum w:abstractNumId="4" w15:restartNumberingAfterBreak="0">
+    <w:nsid w:val="197D7A5D"/>
+    <w:multiLevelType w:val="hybridMultilevel"/>
+    <w:tmpl w:val="A090216C"/>
+    <w:lvl w:ilvl="0" w:tplc="DBDAC628">
+      <w:numFmt w:val="bullet"/>
+      <w:lvlText w:val=""/>
+      <w:lvlJc w:val="left"/>
+      <w:pPr>
+        <w:ind w:left="720" w:hanging="360"/>
+      </w:pPr>
+      <w:rPr>
+        <w:rFonts w:ascii="Wingdings" w:eastAsiaTheme="minorHAnsi" w:hAnsi="Wingdings" w:cstheme="minorBidi" w:hint="default"/>
+      </w:rPr>
+    </w:lvl>
+    <w:lvl w:ilvl="1" w:tplc="04090003" w:tentative="1">
+      <w:start w:val="1"/>
+      <w:numFmt w:val="bullet"/>
+      <w:lvlText w:val="o"/>
+      <w:lvlJc w:val="left"/>
+      <w:pPr>
+        <w:ind w:left="1440" w:hanging="360"/>
+      </w:pPr>
+      <w:rPr>
+        <w:rFonts w:ascii="Courier New" w:hAnsi="Courier New" w:cs="Courier New" w:hint="default"/>
+      </w:rPr>
+    </w:lvl>
+    <w:lvl w:ilvl="2" w:tplc="04090005" w:tentative="1">
+      <w:start w:val="1"/>
+      <w:numFmt w:val="bullet"/>
+      <w:lvlText w:val=""/>
+      <w:lvlJc w:val="left"/>
+      <w:pPr>
+        <w:ind w:left="2160" w:hanging="360"/>
+      </w:pPr>
+      <w:rPr>
+        <w:rFonts w:ascii="Wingdings" w:hAnsi="Wingdings" w:hint="default"/>
+      </w:rPr>
+    </w:lvl>
+    <w:lvl w:ilvl="3" w:tplc="04090001" w:tentative="1">
+      <w:start w:val="1"/>
+      <w:numFmt w:val="bullet"/>
+      <w:lvlText w:val=""/>
+      <w:lvlJc w:val="left"/>
+      <w:pPr>
+        <w:ind w:left="2880" w:hanging="360"/>
+      </w:pPr>
+      <w:rPr>
+        <w:rFonts w:ascii="Symbol" w:hAnsi="Symbol" w:hint="default"/>
+      </w:rPr>
+    </w:lvl>
+    <w:lvl w:ilvl="4" w:tplc="04090003" w:tentative="1">
+      <w:start w:val="1"/>
+      <w:numFmt w:val="bullet"/>
+      <w:lvlText w:val="o"/>
+      <w:lvlJc w:val="left"/>
+      <w:pPr>
+        <w:ind w:left="3600" w:hanging="360"/>
+      </w:pPr>
+      <w:rPr>
+        <w:rFonts w:ascii="Courier New" w:hAnsi="Courier New" w:cs="Courier New" w:hint="default"/>
+      </w:rPr>
+    </w:lvl>
+    <w:lvl w:ilvl="5" w:tplc="04090005" w:tentative="1">
+      <w:start w:val="1"/>
+      <w:numFmt w:val="bullet"/>
+      <w:lvlText w:val=""/>
+      <w:lvlJc w:val="left"/>
+      <w:pPr>
+        <w:ind w:left="4320" w:hanging="360"/>
+      </w:pPr>
+      <w:rPr>
+        <w:rFonts w:ascii="Wingdings" w:hAnsi="Wingdings" w:hint="default"/>
+      </w:rPr>
+    </w:lvl>
+    <w:lvl w:ilvl="6" w:tplc="04090001" w:tentative="1">
+      <w:start w:val="1"/>
+      <w:numFmt w:val="bullet"/>
+      <w:lvlText w:val=""/>
+      <w:lvlJc w:val="left"/>
+      <w:pPr>
+        <w:ind w:left="5040" w:hanging="360"/>
+      </w:pPr>
+      <w:rPr>
+        <w:rFonts w:ascii="Symbol" w:hAnsi="Symbol" w:hint="default"/>
+      </w:rPr>
+    </w:lvl>
+    <w:lvl w:ilvl="7" w:tplc="04090003" w:tentative="1">
+      <w:start w:val="1"/>
+      <w:numFmt w:val="bullet"/>
+      <w:lvlText w:val="o"/>
+      <w:lvlJc w:val="left"/>
+      <w:pPr>
+        <w:ind w:left="5760" w:hanging="360"/>
+      </w:pPr>
+      <w:rPr>
+        <w:rFonts w:ascii="Courier New" w:hAnsi="Courier New" w:cs="Courier New" w:hint="default"/>
+      </w:rPr>
+    </w:lvl>
+    <w:lvl w:ilvl="8" w:tplc="04090005" w:tentative="1">
+      <w:start w:val="1"/>
+      <w:numFmt w:val="bullet"/>
+      <w:lvlText w:val=""/>
+      <w:lvlJc w:val="left"/>
+      <w:pPr>
+        <w:ind w:left="6480" w:hanging="360"/>
+      </w:pPr>
+      <w:rPr>
+        <w:rFonts w:ascii="Wingdings" w:hAnsi="Wingdings" w:hint="default"/>
+      </w:rPr>
+    </w:lvl>
+  </w:abstractNum>
+  <w:abstractNum w:abstractNumId="5" w15:restartNumberingAfterBreak="0">
     <w:nsid w:val="1B135344"/>
     <w:multiLevelType w:val="hybridMultilevel"/>
     <w:tmpl w:val="E3ACBD98"/>
@@ -2800,7 +3636,7 @@
       </w:rPr>
     </w:lvl>
   </w:abstractNum>
-  <w:abstractNum w:abstractNumId="4" w15:restartNumberingAfterBreak="0">
+  <w:abstractNum w:abstractNumId="6" w15:restartNumberingAfterBreak="0">
     <w:nsid w:val="1B6E0012"/>
     <w:multiLevelType w:val="hybridMultilevel"/>
     <w:tmpl w:val="71FAF540"/>
@@ -2913,7 +3749,7 @@
       </w:rPr>
     </w:lvl>
   </w:abstractNum>
-  <w:abstractNum w:abstractNumId="5" w15:restartNumberingAfterBreak="0">
+  <w:abstractNum w:abstractNumId="7" w15:restartNumberingAfterBreak="0">
     <w:nsid w:val="1DEA443D"/>
     <w:multiLevelType w:val="hybridMultilevel"/>
     <w:tmpl w:val="EE12CC12"/>
@@ -3026,7 +3862,7 @@
       </w:rPr>
     </w:lvl>
   </w:abstractNum>
-  <w:abstractNum w:abstractNumId="6" w15:restartNumberingAfterBreak="0">
+  <w:abstractNum w:abstractNumId="8" w15:restartNumberingAfterBreak="0">
     <w:nsid w:val="241E3AC1"/>
     <w:multiLevelType w:val="multilevel"/>
     <w:tmpl w:val="5476C72A"/>
@@ -3176,7 +4012,7 @@
       </w:rPr>
     </w:lvl>
   </w:abstractNum>
-  <w:abstractNum w:abstractNumId="7" w15:restartNumberingAfterBreak="0">
+  <w:abstractNum w:abstractNumId="9" w15:restartNumberingAfterBreak="0">
     <w:nsid w:val="330868DD"/>
     <w:multiLevelType w:val="multilevel"/>
     <w:tmpl w:val="35CA0A32"/>
@@ -3332,7 +4168,7 @@
       </w:rPr>
     </w:lvl>
   </w:abstractNum>
-  <w:abstractNum w:abstractNumId="8" w15:restartNumberingAfterBreak="0">
+  <w:abstractNum w:abstractNumId="10" w15:restartNumberingAfterBreak="0">
     <w:nsid w:val="34F43E36"/>
     <w:multiLevelType w:val="hybridMultilevel"/>
     <w:tmpl w:val="BD247DCE"/>
@@ -3445,7 +4281,7 @@
       </w:rPr>
     </w:lvl>
   </w:abstractNum>
-  <w:abstractNum w:abstractNumId="9" w15:restartNumberingAfterBreak="0">
+  <w:abstractNum w:abstractNumId="11" w15:restartNumberingAfterBreak="0">
     <w:nsid w:val="396E646C"/>
     <w:multiLevelType w:val="hybridMultilevel"/>
     <w:tmpl w:val="A878950C"/>
@@ -3558,13 +4394,13 @@
       </w:rPr>
     </w:lvl>
   </w:abstractNum>
-  <w:abstractNum w:abstractNumId="10" w15:restartNumberingAfterBreak="0">
+  <w:abstractNum w:abstractNumId="12" w15:restartNumberingAfterBreak="0">
     <w:nsid w:val="3B155CC4"/>
     <w:multiLevelType w:val="multilevel"/>
     <w:tmpl w:val="35CA0A32"/>
     <w:numStyleLink w:val="Base"/>
   </w:abstractNum>
-  <w:abstractNum w:abstractNumId="11" w15:restartNumberingAfterBreak="0">
+  <w:abstractNum w:abstractNumId="13" w15:restartNumberingAfterBreak="0">
     <w:nsid w:val="3B9E64D8"/>
     <w:multiLevelType w:val="hybridMultilevel"/>
     <w:tmpl w:val="23C0FF3E"/>
@@ -3677,7 +4513,7 @@
       </w:rPr>
     </w:lvl>
   </w:abstractNum>
-  <w:abstractNum w:abstractNumId="12" w15:restartNumberingAfterBreak="0">
+  <w:abstractNum w:abstractNumId="14" w15:restartNumberingAfterBreak="0">
     <w:nsid w:val="42FD2B6A"/>
     <w:multiLevelType w:val="hybridMultilevel"/>
     <w:tmpl w:val="59BCF4F2"/>
@@ -3790,7 +4626,234 @@
       </w:rPr>
     </w:lvl>
   </w:abstractNum>
-  <w:abstractNum w:abstractNumId="13" w15:restartNumberingAfterBreak="0">
+  <w:abstractNum w:abstractNumId="15" w15:restartNumberingAfterBreak="0">
+    <w:nsid w:val="447D3E31"/>
+    <w:multiLevelType w:val="hybridMultilevel"/>
+    <w:tmpl w:val="BBA2DE9C"/>
+    <w:lvl w:ilvl="0" w:tplc="7884BB02">
+      <w:numFmt w:val="bullet"/>
+      <w:lvlText w:val=""/>
+      <w:lvlJc w:val="left"/>
+      <w:pPr>
+        <w:ind w:left="720" w:hanging="360"/>
+      </w:pPr>
+      <w:rPr>
+        <w:rFonts w:ascii="Wingdings" w:eastAsiaTheme="minorHAnsi" w:hAnsi="Wingdings" w:cstheme="minorBidi" w:hint="default"/>
+      </w:rPr>
+    </w:lvl>
+    <w:lvl w:ilvl="1" w:tplc="04090003" w:tentative="1">
+      <w:start w:val="1"/>
+      <w:numFmt w:val="bullet"/>
+      <w:lvlText w:val="o"/>
+      <w:lvlJc w:val="left"/>
+      <w:pPr>
+        <w:ind w:left="1440" w:hanging="360"/>
+      </w:pPr>
+      <w:rPr>
+        <w:rFonts w:ascii="Courier New" w:hAnsi="Courier New" w:cs="Courier New" w:hint="default"/>
+      </w:rPr>
+    </w:lvl>
+    <w:lvl w:ilvl="2" w:tplc="04090005" w:tentative="1">
+      <w:start w:val="1"/>
+      <w:numFmt w:val="bullet"/>
+      <w:lvlText w:val=""/>
+      <w:lvlJc w:val="left"/>
+      <w:pPr>
+        <w:ind w:left="2160" w:hanging="360"/>
+      </w:pPr>
+      <w:rPr>
+        <w:rFonts w:ascii="Wingdings" w:hAnsi="Wingdings" w:hint="default"/>
+      </w:rPr>
+    </w:lvl>
+    <w:lvl w:ilvl="3" w:tplc="04090001" w:tentative="1">
+      <w:start w:val="1"/>
+      <w:numFmt w:val="bullet"/>
+      <w:lvlText w:val=""/>
+      <w:lvlJc w:val="left"/>
+      <w:pPr>
+        <w:ind w:left="2880" w:hanging="360"/>
+      </w:pPr>
+      <w:rPr>
+        <w:rFonts w:ascii="Symbol" w:hAnsi="Symbol" w:hint="default"/>
+      </w:rPr>
+    </w:lvl>
+    <w:lvl w:ilvl="4" w:tplc="04090003" w:tentative="1">
+      <w:start w:val="1"/>
+      <w:numFmt w:val="bullet"/>
+      <w:lvlText w:val="o"/>
+      <w:lvlJc w:val="left"/>
+      <w:pPr>
+        <w:ind w:left="3600" w:hanging="360"/>
+      </w:pPr>
+      <w:rPr>
+        <w:rFonts w:ascii="Courier New" w:hAnsi="Courier New" w:cs="Courier New" w:hint="default"/>
+      </w:rPr>
+    </w:lvl>
+    <w:lvl w:ilvl="5" w:tplc="04090005" w:tentative="1">
+      <w:start w:val="1"/>
+      <w:numFmt w:val="bullet"/>
+      <w:lvlText w:val=""/>
+      <w:lvlJc w:val="left"/>
+      <w:pPr>
+        <w:ind w:left="4320" w:hanging="360"/>
+      </w:pPr>
+      <w:rPr>
+        <w:rFonts w:ascii="Wingdings" w:hAnsi="Wingdings" w:hint="default"/>
+      </w:rPr>
+    </w:lvl>
+    <w:lvl w:ilvl="6" w:tplc="04090001" w:tentative="1">
+      <w:start w:val="1"/>
+      <w:numFmt w:val="bullet"/>
+      <w:lvlText w:val=""/>
+      <w:lvlJc w:val="left"/>
+      <w:pPr>
+        <w:ind w:left="5040" w:hanging="360"/>
+      </w:pPr>
+      <w:rPr>
+        <w:rFonts w:ascii="Symbol" w:hAnsi="Symbol" w:hint="default"/>
+      </w:rPr>
+    </w:lvl>
+    <w:lvl w:ilvl="7" w:tplc="04090003" w:tentative="1">
+      <w:start w:val="1"/>
+      <w:numFmt w:val="bullet"/>
+      <w:lvlText w:val="o"/>
+      <w:lvlJc w:val="left"/>
+      <w:pPr>
+        <w:ind w:left="5760" w:hanging="360"/>
+      </w:pPr>
+      <w:rPr>
+        <w:rFonts w:ascii="Courier New" w:hAnsi="Courier New" w:cs="Courier New" w:hint="default"/>
+      </w:rPr>
+    </w:lvl>
+    <w:lvl w:ilvl="8" w:tplc="04090005" w:tentative="1">
+      <w:start w:val="1"/>
+      <w:numFmt w:val="bullet"/>
+      <w:lvlText w:val=""/>
+      <w:lvlJc w:val="left"/>
+      <w:pPr>
+        <w:ind w:left="6480" w:hanging="360"/>
+      </w:pPr>
+      <w:rPr>
+        <w:rFonts w:ascii="Wingdings" w:hAnsi="Wingdings" w:hint="default"/>
+      </w:rPr>
+    </w:lvl>
+  </w:abstractNum>
+  <w:abstractNum w:abstractNumId="16" w15:restartNumberingAfterBreak="0">
+    <w:nsid w:val="49452144"/>
+    <w:multiLevelType w:val="hybridMultilevel"/>
+    <w:tmpl w:val="FA80ADEC"/>
+    <w:lvl w:ilvl="0" w:tplc="C01C874C">
+      <w:start w:val="1"/>
+      <w:numFmt w:val="bullet"/>
+      <w:lvlText w:val="o"/>
+      <w:lvlJc w:val="left"/>
+      <w:pPr>
+        <w:ind w:left="2166" w:hanging="360"/>
+      </w:pPr>
+      <w:rPr>
+        <w:rFonts w:ascii="Courier New" w:hAnsi="Courier New" w:cs="Courier New" w:hint="default"/>
+        <w:sz w:val="16"/>
+        <w:szCs w:val="16"/>
+      </w:rPr>
+    </w:lvl>
+    <w:lvl w:ilvl="1" w:tplc="04090003" w:tentative="1">
+      <w:start w:val="1"/>
+      <w:numFmt w:val="bullet"/>
+      <w:lvlText w:val="o"/>
+      <w:lvlJc w:val="left"/>
+      <w:pPr>
+        <w:ind w:left="2886" w:hanging="360"/>
+      </w:pPr>
+      <w:rPr>
+        <w:rFonts w:ascii="Courier New" w:hAnsi="Courier New" w:cs="Courier New" w:hint="default"/>
+      </w:rPr>
+    </w:lvl>
+    <w:lvl w:ilvl="2" w:tplc="04090005" w:tentative="1">
+      <w:start w:val="1"/>
+      <w:numFmt w:val="bullet"/>
+      <w:lvlText w:val=""/>
+      <w:lvlJc w:val="left"/>
+      <w:pPr>
+        <w:ind w:left="3606" w:hanging="360"/>
+      </w:pPr>
+      <w:rPr>
+        <w:rFonts w:ascii="Wingdings" w:hAnsi="Wingdings" w:hint="default"/>
+      </w:rPr>
+    </w:lvl>
+    <w:lvl w:ilvl="3" w:tplc="04090001" w:tentative="1">
+      <w:start w:val="1"/>
+      <w:numFmt w:val="bullet"/>
+      <w:lvlText w:val=""/>
+      <w:lvlJc w:val="left"/>
+      <w:pPr>
+        <w:ind w:left="4326" w:hanging="360"/>
+      </w:pPr>
+      <w:rPr>
+        <w:rFonts w:ascii="Symbol" w:hAnsi="Symbol" w:hint="default"/>
+      </w:rPr>
+    </w:lvl>
+    <w:lvl w:ilvl="4" w:tplc="04090003" w:tentative="1">
+      <w:start w:val="1"/>
+      <w:numFmt w:val="bullet"/>
+      <w:lvlText w:val="o"/>
+      <w:lvlJc w:val="left"/>
+      <w:pPr>
+        <w:ind w:left="5046" w:hanging="360"/>
+      </w:pPr>
+      <w:rPr>
+        <w:rFonts w:ascii="Courier New" w:hAnsi="Courier New" w:cs="Courier New" w:hint="default"/>
+      </w:rPr>
+    </w:lvl>
+    <w:lvl w:ilvl="5" w:tplc="04090005" w:tentative="1">
+      <w:start w:val="1"/>
+      <w:numFmt w:val="bullet"/>
+      <w:lvlText w:val=""/>
+      <w:lvlJc w:val="left"/>
+      <w:pPr>
+        <w:ind w:left="5766" w:hanging="360"/>
+      </w:pPr>
+      <w:rPr>
+        <w:rFonts w:ascii="Wingdings" w:hAnsi="Wingdings" w:hint="default"/>
+      </w:rPr>
+    </w:lvl>
+    <w:lvl w:ilvl="6" w:tplc="04090001" w:tentative="1">
+      <w:start w:val="1"/>
+      <w:numFmt w:val="bullet"/>
+      <w:lvlText w:val=""/>
+      <w:lvlJc w:val="left"/>
+      <w:pPr>
+        <w:ind w:left="6486" w:hanging="360"/>
+      </w:pPr>
+      <w:rPr>
+        <w:rFonts w:ascii="Symbol" w:hAnsi="Symbol" w:hint="default"/>
+      </w:rPr>
+    </w:lvl>
+    <w:lvl w:ilvl="7" w:tplc="04090003" w:tentative="1">
+      <w:start w:val="1"/>
+      <w:numFmt w:val="bullet"/>
+      <w:lvlText w:val="o"/>
+      <w:lvlJc w:val="left"/>
+      <w:pPr>
+        <w:ind w:left="7206" w:hanging="360"/>
+      </w:pPr>
+      <w:rPr>
+        <w:rFonts w:ascii="Courier New" w:hAnsi="Courier New" w:cs="Courier New" w:hint="default"/>
+      </w:rPr>
+    </w:lvl>
+    <w:lvl w:ilvl="8" w:tplc="04090005" w:tentative="1">
+      <w:start w:val="1"/>
+      <w:numFmt w:val="bullet"/>
+      <w:lvlText w:val=""/>
+      <w:lvlJc w:val="left"/>
+      <w:pPr>
+        <w:ind w:left="7926" w:hanging="360"/>
+      </w:pPr>
+      <w:rPr>
+        <w:rFonts w:ascii="Wingdings" w:hAnsi="Wingdings" w:hint="default"/>
+      </w:rPr>
+    </w:lvl>
+  </w:abstractNum>
+  <w:abstractNum w:abstractNumId="17" w15:restartNumberingAfterBreak="0">
     <w:nsid w:val="4CD1398B"/>
     <w:multiLevelType w:val="hybridMultilevel"/>
     <w:tmpl w:val="2D08EEE0"/>
@@ -3903,7 +4966,7 @@
       </w:rPr>
     </w:lvl>
   </w:abstractNum>
-  <w:abstractNum w:abstractNumId="14" w15:restartNumberingAfterBreak="0">
+  <w:abstractNum w:abstractNumId="18" w15:restartNumberingAfterBreak="0">
     <w:nsid w:val="51A1559A"/>
     <w:multiLevelType w:val="hybridMultilevel"/>
     <w:tmpl w:val="EB7C8A50"/>
@@ -4016,7 +5079,156 @@
       </w:rPr>
     </w:lvl>
   </w:abstractNum>
-  <w:abstractNum w:abstractNumId="15" w15:restartNumberingAfterBreak="0">
+  <w:abstractNum w:abstractNumId="19" w15:restartNumberingAfterBreak="0">
+    <w:nsid w:val="599D141A"/>
+    <w:multiLevelType w:val="multilevel"/>
+    <w:tmpl w:val="AAB2110C"/>
+    <w:lvl w:ilvl="0">
+      <w:start w:val="1"/>
+      <w:numFmt w:val="bullet"/>
+      <w:lvlText w:val=""/>
+      <w:lvlJc w:val="left"/>
+      <w:pPr>
+        <w:tabs>
+          <w:tab w:val="num" w:pos="720"/>
+        </w:tabs>
+        <w:ind w:left="720" w:hanging="360"/>
+      </w:pPr>
+      <w:rPr>
+        <w:rFonts w:ascii="Symbol" w:hAnsi="Symbol" w:hint="default"/>
+        <w:sz w:val="20"/>
+      </w:rPr>
+    </w:lvl>
+    <w:lvl w:ilvl="1" w:tentative="1">
+      <w:start w:val="1"/>
+      <w:numFmt w:val="bullet"/>
+      <w:lvlText w:val="o"/>
+      <w:lvlJc w:val="left"/>
+      <w:pPr>
+        <w:tabs>
+          <w:tab w:val="num" w:pos="1440"/>
+        </w:tabs>
+        <w:ind w:left="1440" w:hanging="360"/>
+      </w:pPr>
+      <w:rPr>
+        <w:rFonts w:ascii="Courier New" w:hAnsi="Courier New" w:hint="default"/>
+        <w:sz w:val="20"/>
+      </w:rPr>
+    </w:lvl>
+    <w:lvl w:ilvl="2" w:tentative="1">
+      <w:start w:val="1"/>
+      <w:numFmt w:val="bullet"/>
+      <w:lvlText w:val=""/>
+      <w:lvlJc w:val="left"/>
+      <w:pPr>
+        <w:tabs>
+          <w:tab w:val="num" w:pos="2160"/>
+        </w:tabs>
+        <w:ind w:left="2160" w:hanging="360"/>
+      </w:pPr>
+      <w:rPr>
+        <w:rFonts w:ascii="Wingdings" w:hAnsi="Wingdings" w:hint="default"/>
+        <w:sz w:val="20"/>
+      </w:rPr>
+    </w:lvl>
+    <w:lvl w:ilvl="3" w:tentative="1">
+      <w:start w:val="1"/>
+      <w:numFmt w:val="bullet"/>
+      <w:lvlText w:val=""/>
+      <w:lvlJc w:val="left"/>
+      <w:pPr>
+        <w:tabs>
+          <w:tab w:val="num" w:pos="2880"/>
+        </w:tabs>
+        <w:ind w:left="2880" w:hanging="360"/>
+      </w:pPr>
+      <w:rPr>
+        <w:rFonts w:ascii="Wingdings" w:hAnsi="Wingdings" w:hint="default"/>
+        <w:sz w:val="20"/>
+      </w:rPr>
+    </w:lvl>
+    <w:lvl w:ilvl="4" w:tentative="1">
+      <w:start w:val="1"/>
+      <w:numFmt w:val="bullet"/>
+      <w:lvlText w:val=""/>
+      <w:lvlJc w:val="left"/>
+      <w:pPr>
+        <w:tabs>
+          <w:tab w:val="num" w:pos="3600"/>
+        </w:tabs>
+        <w:ind w:left="3600" w:hanging="360"/>
+      </w:pPr>
+      <w:rPr>
+        <w:rFonts w:ascii="Wingdings" w:hAnsi="Wingdings" w:hint="default"/>
+        <w:sz w:val="20"/>
+      </w:rPr>
+    </w:lvl>
+    <w:lvl w:ilvl="5" w:tentative="1">
+      <w:start w:val="1"/>
+      <w:numFmt w:val="bullet"/>
+      <w:lvlText w:val=""/>
+      <w:lvlJc w:val="left"/>
+      <w:pPr>
+        <w:tabs>
+          <w:tab w:val="num" w:pos="4320"/>
+        </w:tabs>
+        <w:ind w:left="4320" w:hanging="360"/>
+      </w:pPr>
+      <w:rPr>
+        <w:rFonts w:ascii="Wingdings" w:hAnsi="Wingdings" w:hint="default"/>
+        <w:sz w:val="20"/>
+      </w:rPr>
+    </w:lvl>
+    <w:lvl w:ilvl="6" w:tentative="1">
+      <w:start w:val="1"/>
+      <w:numFmt w:val="bullet"/>
+      <w:lvlText w:val=""/>
+      <w:lvlJc w:val="left"/>
+      <w:pPr>
+        <w:tabs>
+          <w:tab w:val="num" w:pos="5040"/>
+        </w:tabs>
+        <w:ind w:left="5040" w:hanging="360"/>
+      </w:pPr>
+      <w:rPr>
+        <w:rFonts w:ascii="Wingdings" w:hAnsi="Wingdings" w:hint="default"/>
+        <w:sz w:val="20"/>
+      </w:rPr>
+    </w:lvl>
+    <w:lvl w:ilvl="7" w:tentative="1">
+      <w:start w:val="1"/>
+      <w:numFmt w:val="bullet"/>
+      <w:lvlText w:val=""/>
+      <w:lvlJc w:val="left"/>
+      <w:pPr>
+        <w:tabs>
+          <w:tab w:val="num" w:pos="5760"/>
+        </w:tabs>
+        <w:ind w:left="5760" w:hanging="360"/>
+      </w:pPr>
+      <w:rPr>
+        <w:rFonts w:ascii="Wingdings" w:hAnsi="Wingdings" w:hint="default"/>
+        <w:sz w:val="20"/>
+      </w:rPr>
+    </w:lvl>
+    <w:lvl w:ilvl="8" w:tentative="1">
+      <w:start w:val="1"/>
+      <w:numFmt w:val="bullet"/>
+      <w:lvlText w:val=""/>
+      <w:lvlJc w:val="left"/>
+      <w:pPr>
+        <w:tabs>
+          <w:tab w:val="num" w:pos="6480"/>
+        </w:tabs>
+        <w:ind w:left="6480" w:hanging="360"/>
+      </w:pPr>
+      <w:rPr>
+        <w:rFonts w:ascii="Wingdings" w:hAnsi="Wingdings" w:hint="default"/>
+        <w:sz w:val="20"/>
+      </w:rPr>
+    </w:lvl>
+  </w:abstractNum>
+  <w:abstractNum w:abstractNumId="20" w15:restartNumberingAfterBreak="0">
     <w:nsid w:val="5B726362"/>
     <w:multiLevelType w:val="hybridMultilevel"/>
     <w:tmpl w:val="C98CBCA6"/>
@@ -4129,7 +5341,7 @@
       </w:rPr>
     </w:lvl>
   </w:abstractNum>
-  <w:abstractNum w:abstractNumId="16" w15:restartNumberingAfterBreak="0">
+  <w:abstractNum w:abstractNumId="21" w15:restartNumberingAfterBreak="0">
     <w:nsid w:val="5D4E3CC1"/>
     <w:multiLevelType w:val="hybridMultilevel"/>
     <w:tmpl w:val="D0B66082"/>
@@ -4242,7 +5454,119 @@
       </w:rPr>
     </w:lvl>
   </w:abstractNum>
-  <w:abstractNum w:abstractNumId="17" w15:restartNumberingAfterBreak="0">
+  <w:abstractNum w:abstractNumId="22" w15:restartNumberingAfterBreak="0">
+    <w:nsid w:val="696769F7"/>
+    <w:multiLevelType w:val="hybridMultilevel"/>
+    <w:tmpl w:val="FE64E450"/>
+    <w:lvl w:ilvl="0" w:tplc="CCC6595E">
+      <w:numFmt w:val="bullet"/>
+      <w:lvlText w:val="-"/>
+      <w:lvlJc w:val="left"/>
+      <w:pPr>
+        <w:ind w:left="720" w:hanging="360"/>
+      </w:pPr>
+      <w:rPr>
+        <w:rFonts w:ascii="Times New Roman" w:eastAsiaTheme="minorHAnsi" w:hAnsi="Times New Roman" w:cs="Times New Roman" w:hint="default"/>
+      </w:rPr>
+    </w:lvl>
+    <w:lvl w:ilvl="1" w:tplc="04090003" w:tentative="1">
+      <w:start w:val="1"/>
+      <w:numFmt w:val="bullet"/>
+      <w:lvlText w:val="o"/>
+      <w:lvlJc w:val="left"/>
+      <w:pPr>
+        <w:ind w:left="1440" w:hanging="360"/>
+      </w:pPr>
+      <w:rPr>
+        <w:rFonts w:ascii="Courier New" w:hAnsi="Courier New" w:cs="Courier New" w:hint="default"/>
+      </w:rPr>
+    </w:lvl>
+    <w:lvl w:ilvl="2" w:tplc="04090005" w:tentative="1">
+      <w:start w:val="1"/>
+      <w:numFmt w:val="bullet"/>
+      <w:lvlText w:val=""/>
+      <w:lvlJc w:val="left"/>
+      <w:pPr>
+        <w:ind w:left="2160" w:hanging="360"/>
+      </w:pPr>
+      <w:rPr>
+        <w:rFonts w:ascii="Wingdings" w:hAnsi="Wingdings" w:hint="default"/>
+      </w:rPr>
+    </w:lvl>
+    <w:lvl w:ilvl="3" w:tplc="04090001" w:tentative="1">
+      <w:start w:val="1"/>
+      <w:numFmt w:val="bullet"/>
+      <w:lvlText w:val=""/>
+      <w:lvlJc w:val="left"/>
+      <w:pPr>
+        <w:ind w:left="2880" w:hanging="360"/>
+      </w:pPr>
+      <w:rPr>
+        <w:rFonts w:ascii="Symbol" w:hAnsi="Symbol" w:hint="default"/>
+      </w:rPr>
+    </w:lvl>
+    <w:lvl w:ilvl="4" w:tplc="04090003" w:tentative="1">
+      <w:start w:val="1"/>
+      <w:numFmt w:val="bullet"/>
+      <w:lvlText w:val="o"/>
+      <w:lvlJc w:val="left"/>
+      <w:pPr>
+        <w:ind w:left="3600" w:hanging="360"/>
+      </w:pPr>
+      <w:rPr>
+        <w:rFonts w:ascii="Courier New" w:hAnsi="Courier New" w:cs="Courier New" w:hint="default"/>
+      </w:rPr>
+    </w:lvl>
+    <w:lvl w:ilvl="5" w:tplc="04090005" w:tentative="1">
+      <w:start w:val="1"/>
+      <w:numFmt w:val="bullet"/>
+      <w:lvlText w:val=""/>
+      <w:lvlJc w:val="left"/>
+      <w:pPr>
+        <w:ind w:left="4320" w:hanging="360"/>
+      </w:pPr>
+      <w:rPr>
+        <w:rFonts w:ascii="Wingdings" w:hAnsi="Wingdings" w:hint="default"/>
+      </w:rPr>
+    </w:lvl>
+    <w:lvl w:ilvl="6" w:tplc="04090001" w:tentative="1">
+      <w:start w:val="1"/>
+      <w:numFmt w:val="bullet"/>
+      <w:lvlText w:val=""/>
+      <w:lvlJc w:val="left"/>
+      <w:pPr>
+        <w:ind w:left="5040" w:hanging="360"/>
+      </w:pPr>
+      <w:rPr>
+        <w:rFonts w:ascii="Symbol" w:hAnsi="Symbol" w:hint="default"/>
+      </w:rPr>
+    </w:lvl>
+    <w:lvl w:ilvl="7" w:tplc="04090003" w:tentative="1">
+      <w:start w:val="1"/>
+      <w:numFmt w:val="bullet"/>
+      <w:lvlText w:val="o"/>
+      <w:lvlJc w:val="left"/>
+      <w:pPr>
+        <w:ind w:left="5760" w:hanging="360"/>
+      </w:pPr>
+      <w:rPr>
+        <w:rFonts w:ascii="Courier New" w:hAnsi="Courier New" w:cs="Courier New" w:hint="default"/>
+      </w:rPr>
+    </w:lvl>
+    <w:lvl w:ilvl="8" w:tplc="04090005" w:tentative="1">
+      <w:start w:val="1"/>
+      <w:numFmt w:val="bullet"/>
+      <w:lvlText w:val=""/>
+      <w:lvlJc w:val="left"/>
+      <w:pPr>
+        <w:ind w:left="6480" w:hanging="360"/>
+      </w:pPr>
+      <w:rPr>
+        <w:rFonts w:ascii="Wingdings" w:hAnsi="Wingdings" w:hint="default"/>
+      </w:rPr>
+    </w:lvl>
+  </w:abstractNum>
+  <w:abstractNum w:abstractNumId="23" w15:restartNumberingAfterBreak="0">
     <w:nsid w:val="6F6554ED"/>
     <w:multiLevelType w:val="hybridMultilevel"/>
     <w:tmpl w:val="8340BA30"/>
@@ -4355,7 +5679,7 @@
       </w:rPr>
     </w:lvl>
   </w:abstractNum>
-  <w:abstractNum w:abstractNumId="18" w15:restartNumberingAfterBreak="0">
+  <w:abstractNum w:abstractNumId="24" w15:restartNumberingAfterBreak="0">
     <w:nsid w:val="73F2644E"/>
     <w:multiLevelType w:val="hybridMultilevel"/>
     <w:tmpl w:val="9ED4C450"/>
@@ -4468,7 +5792,7 @@
       </w:rPr>
     </w:lvl>
   </w:abstractNum>
-  <w:abstractNum w:abstractNumId="19" w15:restartNumberingAfterBreak="0">
+  <w:abstractNum w:abstractNumId="25" w15:restartNumberingAfterBreak="0">
     <w:nsid w:val="794D5EB2"/>
     <w:multiLevelType w:val="hybridMultilevel"/>
     <w:tmpl w:val="6694DA70"/>
@@ -4581,68 +5905,204 @@
       </w:rPr>
     </w:lvl>
   </w:abstractNum>
+  <w:abstractNum w:abstractNumId="26" w15:restartNumberingAfterBreak="0">
+    <w:nsid w:val="7CA815F9"/>
+    <w:multiLevelType w:val="hybridMultilevel"/>
+    <w:tmpl w:val="A52E884E"/>
+    <w:lvl w:ilvl="0" w:tplc="B13849AA">
+      <w:start w:val="1"/>
+      <w:numFmt w:val="bullet"/>
+      <w:lvlText w:val=""/>
+      <w:lvlJc w:val="left"/>
+      <w:pPr>
+        <w:ind w:left="720" w:hanging="360"/>
+      </w:pPr>
+      <w:rPr>
+        <w:rFonts w:ascii="Symbol" w:hAnsi="Symbol" w:hint="default"/>
+        <w:sz w:val="20"/>
+        <w:szCs w:val="20"/>
+      </w:rPr>
+    </w:lvl>
+    <w:lvl w:ilvl="1" w:tplc="04090003" w:tentative="1">
+      <w:start w:val="1"/>
+      <w:numFmt w:val="bullet"/>
+      <w:lvlText w:val="o"/>
+      <w:lvlJc w:val="left"/>
+      <w:pPr>
+        <w:ind w:left="1440" w:hanging="360"/>
+      </w:pPr>
+      <w:rPr>
+        <w:rFonts w:ascii="Courier New" w:hAnsi="Courier New" w:cs="Courier New" w:hint="default"/>
+      </w:rPr>
+    </w:lvl>
+    <w:lvl w:ilvl="2" w:tplc="04090005" w:tentative="1">
+      <w:start w:val="1"/>
+      <w:numFmt w:val="bullet"/>
+      <w:lvlText w:val=""/>
+      <w:lvlJc w:val="left"/>
+      <w:pPr>
+        <w:ind w:left="2160" w:hanging="360"/>
+      </w:pPr>
+      <w:rPr>
+        <w:rFonts w:ascii="Wingdings" w:hAnsi="Wingdings" w:hint="default"/>
+      </w:rPr>
+    </w:lvl>
+    <w:lvl w:ilvl="3" w:tplc="04090001" w:tentative="1">
+      <w:start w:val="1"/>
+      <w:numFmt w:val="bullet"/>
+      <w:lvlText w:val=""/>
+      <w:lvlJc w:val="left"/>
+      <w:pPr>
+        <w:ind w:left="2880" w:hanging="360"/>
+      </w:pPr>
+      <w:rPr>
+        <w:rFonts w:ascii="Symbol" w:hAnsi="Symbol" w:hint="default"/>
+      </w:rPr>
+    </w:lvl>
+    <w:lvl w:ilvl="4" w:tplc="04090003" w:tentative="1">
+      <w:start w:val="1"/>
+      <w:numFmt w:val="bullet"/>
+      <w:lvlText w:val="o"/>
+      <w:lvlJc w:val="left"/>
+      <w:pPr>
+        <w:ind w:left="3600" w:hanging="360"/>
+      </w:pPr>
+      <w:rPr>
+        <w:rFonts w:ascii="Courier New" w:hAnsi="Courier New" w:cs="Courier New" w:hint="default"/>
+      </w:rPr>
+    </w:lvl>
+    <w:lvl w:ilvl="5" w:tplc="04090005" w:tentative="1">
+      <w:start w:val="1"/>
+      <w:numFmt w:val="bullet"/>
+      <w:lvlText w:val=""/>
+      <w:lvlJc w:val="left"/>
+      <w:pPr>
+        <w:ind w:left="4320" w:hanging="360"/>
+      </w:pPr>
+      <w:rPr>
+        <w:rFonts w:ascii="Wingdings" w:hAnsi="Wingdings" w:hint="default"/>
+      </w:rPr>
+    </w:lvl>
+    <w:lvl w:ilvl="6" w:tplc="04090001" w:tentative="1">
+      <w:start w:val="1"/>
+      <w:numFmt w:val="bullet"/>
+      <w:lvlText w:val=""/>
+      <w:lvlJc w:val="left"/>
+      <w:pPr>
+        <w:ind w:left="5040" w:hanging="360"/>
+      </w:pPr>
+      <w:rPr>
+        <w:rFonts w:ascii="Symbol" w:hAnsi="Symbol" w:hint="default"/>
+      </w:rPr>
+    </w:lvl>
+    <w:lvl w:ilvl="7" w:tplc="04090003" w:tentative="1">
+      <w:start w:val="1"/>
+      <w:numFmt w:val="bullet"/>
+      <w:lvlText w:val="o"/>
+      <w:lvlJc w:val="left"/>
+      <w:pPr>
+        <w:ind w:left="5760" w:hanging="360"/>
+      </w:pPr>
+      <w:rPr>
+        <w:rFonts w:ascii="Courier New" w:hAnsi="Courier New" w:cs="Courier New" w:hint="default"/>
+      </w:rPr>
+    </w:lvl>
+    <w:lvl w:ilvl="8" w:tplc="04090005" w:tentative="1">
+      <w:start w:val="1"/>
+      <w:numFmt w:val="bullet"/>
+      <w:lvlText w:val=""/>
+      <w:lvlJc w:val="left"/>
+      <w:pPr>
+        <w:ind w:left="6480" w:hanging="360"/>
+      </w:pPr>
+      <w:rPr>
+        <w:rFonts w:ascii="Wingdings" w:hAnsi="Wingdings" w:hint="default"/>
+      </w:rPr>
+    </w:lvl>
+  </w:abstractNum>
   <w:num w:numId="1" w16cid:durableId="188029975">
-    <w:abstractNumId w:val="6"/>
+    <w:abstractNumId w:val="8"/>
   </w:num>
   <w:num w:numId="2" w16cid:durableId="471366384">
-    <w:abstractNumId w:val="7"/>
+    <w:abstractNumId w:val="9"/>
   </w:num>
   <w:num w:numId="3" w16cid:durableId="39597530">
-    <w:abstractNumId w:val="7"/>
+    <w:abstractNumId w:val="9"/>
   </w:num>
   <w:num w:numId="4" w16cid:durableId="1195770000">
-    <w:abstractNumId w:val="10"/>
+    <w:abstractNumId w:val="12"/>
   </w:num>
   <w:num w:numId="5" w16cid:durableId="52240235">
     <w:abstractNumId w:val="2"/>
   </w:num>
   <w:num w:numId="6" w16cid:durableId="1997495596">
-    <w:abstractNumId w:val="5"/>
+    <w:abstractNumId w:val="7"/>
   </w:num>
   <w:num w:numId="7" w16cid:durableId="1112551461">
-    <w:abstractNumId w:val="12"/>
+    <w:abstractNumId w:val="14"/>
   </w:num>
   <w:num w:numId="8" w16cid:durableId="1379209571">
-    <w:abstractNumId w:val="4"/>
+    <w:abstractNumId w:val="6"/>
   </w:num>
   <w:num w:numId="9" w16cid:durableId="1581479318">
-    <w:abstractNumId w:val="15"/>
+    <w:abstractNumId w:val="20"/>
   </w:num>
   <w:num w:numId="10" w16cid:durableId="1663775830">
     <w:abstractNumId w:val="1"/>
   </w:num>
   <w:num w:numId="11" w16cid:durableId="874276319">
-    <w:abstractNumId w:val="16"/>
+    <w:abstractNumId w:val="21"/>
   </w:num>
   <w:num w:numId="12" w16cid:durableId="1469396475">
-    <w:abstractNumId w:val="13"/>
+    <w:abstractNumId w:val="17"/>
   </w:num>
   <w:num w:numId="13" w16cid:durableId="160051823">
-    <w:abstractNumId w:val="3"/>
+    <w:abstractNumId w:val="5"/>
   </w:num>
   <w:num w:numId="14" w16cid:durableId="934439395">
-    <w:abstractNumId w:val="17"/>
+    <w:abstractNumId w:val="23"/>
   </w:num>
   <w:num w:numId="15" w16cid:durableId="1374958690">
-    <w:abstractNumId w:val="8"/>
+    <w:abstractNumId w:val="10"/>
   </w:num>
   <w:num w:numId="16" w16cid:durableId="1718158477">
-    <w:abstractNumId w:val="9"/>
+    <w:abstractNumId w:val="11"/>
   </w:num>
   <w:num w:numId="17" w16cid:durableId="726493080">
-    <w:abstractNumId w:val="14"/>
+    <w:abstractNumId w:val="18"/>
   </w:num>
   <w:num w:numId="18" w16cid:durableId="68578791">
     <w:abstractNumId w:val="0"/>
   </w:num>
   <w:num w:numId="19" w16cid:durableId="561402352">
+    <w:abstractNumId w:val="25"/>
+  </w:num>
+  <w:num w:numId="20" w16cid:durableId="1056275190">
+    <w:abstractNumId w:val="24"/>
+  </w:num>
+  <w:num w:numId="21" w16cid:durableId="1724716678">
+    <w:abstractNumId w:val="13"/>
+  </w:num>
+  <w:num w:numId="22" w16cid:durableId="197621143">
+    <w:abstractNumId w:val="22"/>
+  </w:num>
+  <w:num w:numId="23" w16cid:durableId="2038383839">
+    <w:abstractNumId w:val="4"/>
+  </w:num>
+  <w:num w:numId="24" w16cid:durableId="922956142">
+    <w:abstractNumId w:val="3"/>
+  </w:num>
+  <w:num w:numId="25" w16cid:durableId="1134836678">
+    <w:abstractNumId w:val="16"/>
+  </w:num>
+  <w:num w:numId="26" w16cid:durableId="66418520">
+    <w:abstractNumId w:val="15"/>
+  </w:num>
+  <w:num w:numId="27" w16cid:durableId="467750188">
     <w:abstractNumId w:val="19"/>
   </w:num>
-  <w:num w:numId="20" w16cid:durableId="1056275190">
-    <w:abstractNumId w:val="18"/>
-  </w:num>
-  <w:num w:numId="21" w16cid:durableId="1724716678">
-    <w:abstractNumId w:val="11"/>
+  <w:num w:numId="28" w16cid:durableId="155995567">
+    <w:abstractNumId w:val="26"/>
   </w:num>
 </w:numbering>
 </file>

</xml_diff>

<commit_message>
Cấu trúc thư mục html5
</commit_message>
<xml_diff>
--- a/frontend/html/Nội dung.docx
+++ b/frontend/html/Nội dung.docx
@@ -62,7 +62,7 @@
           <w:r>
             <w:fldChar w:fldCharType="separate"/>
           </w:r>
-          <w:hyperlink w:anchor="_Toc200478830" w:history="1">
+          <w:hyperlink w:anchor="_Toc200569364" w:history="1">
             <w:r>
               <w:rPr>
                 <w:rStyle w:val="Hyperlink"/>
@@ -85,7 +85,7 @@
               <w:rPr>
                 <w:webHidden/>
               </w:rPr>
-              <w:instrText xml:space="preserve"> PAGEREF _Toc200478830 \h </w:instrText>
+              <w:instrText xml:space="preserve"> PAGEREF _Toc200569364 \h </w:instrText>
             </w:r>
             <w:r>
               <w:rPr>
@@ -102,7 +102,7 @@
               <w:rPr>
                 <w:webHidden/>
               </w:rPr>
-              <w:t>2</w:t>
+              <w:t>3</w:t>
             </w:r>
             <w:r>
               <w:rPr>
@@ -124,7 +124,7 @@
               <w:szCs w:val="24"/>
             </w:rPr>
           </w:pPr>
-          <w:hyperlink w:anchor="_Toc200478831" w:history="1">
+          <w:hyperlink w:anchor="_Toc200569365" w:history="1">
             <w:r>
               <w:rPr>
                 <w:rStyle w:val="Hyperlink"/>
@@ -147,7 +147,7 @@
               <w:rPr>
                 <w:webHidden/>
               </w:rPr>
-              <w:instrText xml:space="preserve"> PAGEREF _Toc200478831 \h </w:instrText>
+              <w:instrText xml:space="preserve"> PAGEREF _Toc200569365 \h </w:instrText>
             </w:r>
             <w:r>
               <w:rPr>
@@ -164,7 +164,7 @@
               <w:rPr>
                 <w:webHidden/>
               </w:rPr>
-              <w:t>2</w:t>
+              <w:t>3</w:t>
             </w:r>
             <w:r>
               <w:rPr>
@@ -186,7 +186,7 @@
               <w:szCs w:val="24"/>
             </w:rPr>
           </w:pPr>
-          <w:hyperlink w:anchor="_Toc200478832" w:history="1">
+          <w:hyperlink w:anchor="_Toc200569366" w:history="1">
             <w:r>
               <w:rPr>
                 <w:rStyle w:val="Hyperlink"/>
@@ -209,7 +209,7 @@
               <w:rPr>
                 <w:webHidden/>
               </w:rPr>
-              <w:instrText xml:space="preserve"> PAGEREF _Toc200478832 \h </w:instrText>
+              <w:instrText xml:space="preserve"> PAGEREF _Toc200569366 \h </w:instrText>
             </w:r>
             <w:r>
               <w:rPr>
@@ -226,7 +226,7 @@
               <w:rPr>
                 <w:webHidden/>
               </w:rPr>
-              <w:t>2</w:t>
+              <w:t>3</w:t>
             </w:r>
             <w:r>
               <w:rPr>
@@ -248,7 +248,7 @@
               <w:szCs w:val="24"/>
             </w:rPr>
           </w:pPr>
-          <w:hyperlink w:anchor="_Toc200478833" w:history="1">
+          <w:hyperlink w:anchor="_Toc200569367" w:history="1">
             <w:r>
               <w:rPr>
                 <w:rStyle w:val="Hyperlink"/>
@@ -271,7 +271,7 @@
               <w:rPr>
                 <w:webHidden/>
               </w:rPr>
-              <w:instrText xml:space="preserve"> PAGEREF _Toc200478833 \h </w:instrText>
+              <w:instrText xml:space="preserve"> PAGEREF _Toc200569367 \h </w:instrText>
             </w:r>
             <w:r>
               <w:rPr>
@@ -288,7 +288,7 @@
               <w:rPr>
                 <w:webHidden/>
               </w:rPr>
-              <w:t>2</w:t>
+              <w:t>3</w:t>
             </w:r>
             <w:r>
               <w:rPr>
@@ -310,12 +310,12 @@
               <w:szCs w:val="24"/>
             </w:rPr>
           </w:pPr>
-          <w:hyperlink w:anchor="_Toc200478834" w:history="1">
+          <w:hyperlink w:anchor="_Toc200569368" w:history="1">
             <w:r>
               <w:rPr>
                 <w:rStyle w:val="Hyperlink"/>
               </w:rPr>
-              <w:t>1.2.2. Thẻ Header.</w:t>
+              <w:t>1.2.2. Thẻ Head.</w:t>
             </w:r>
             <w:r>
               <w:rPr>
@@ -333,7 +333,7 @@
               <w:rPr>
                 <w:webHidden/>
               </w:rPr>
-              <w:instrText xml:space="preserve"> PAGEREF _Toc200478834 \h </w:instrText>
+              <w:instrText xml:space="preserve"> PAGEREF _Toc200569368 \h </w:instrText>
             </w:r>
             <w:r>
               <w:rPr>
@@ -350,7 +350,7 @@
               <w:rPr>
                 <w:webHidden/>
               </w:rPr>
-              <w:t>3</w:t>
+              <w:t>4</w:t>
             </w:r>
             <w:r>
               <w:rPr>
@@ -372,12 +372,12 @@
               <w:szCs w:val="24"/>
             </w:rPr>
           </w:pPr>
-          <w:hyperlink w:anchor="_Toc200478835" w:history="1">
+          <w:hyperlink w:anchor="_Toc200569369" w:history="1">
             <w:r>
               <w:rPr>
                 <w:rStyle w:val="Hyperlink"/>
               </w:rPr>
-              <w:t>1.2.2.1</w:t>
+              <w:t>1.2.2.1 Thẻ meta</w:t>
             </w:r>
             <w:r>
               <w:rPr>
@@ -395,7 +395,7 @@
               <w:rPr>
                 <w:webHidden/>
               </w:rPr>
-              <w:instrText xml:space="preserve"> PAGEREF _Toc200478835 \h </w:instrText>
+              <w:instrText xml:space="preserve"> PAGEREF _Toc200569369 \h </w:instrText>
             </w:r>
             <w:r>
               <w:rPr>
@@ -412,7 +412,131 @@
               <w:rPr>
                 <w:webHidden/>
               </w:rPr>
-              <w:t>3</w:t>
+              <w:t>4</w:t>
+            </w:r>
+            <w:r>
+              <w:rPr>
+                <w:webHidden/>
+              </w:rPr>
+              <w:fldChar w:fldCharType="end"/>
+            </w:r>
+          </w:hyperlink>
+        </w:p>
+        <w:p>
+          <w:pPr>
+            <w:pStyle w:val="TOC4"/>
+            <w:tabs>
+              <w:tab w:val="right" w:leader="dot" w:pos="9350"/>
+            </w:tabs>
+            <w:rPr>
+              <w:rFonts w:asciiTheme="minorHAnsi" w:eastAsiaTheme="minorEastAsia" w:hAnsiTheme="minorHAnsi"/>
+              <w:sz w:val="24"/>
+              <w:szCs w:val="24"/>
+            </w:rPr>
+          </w:pPr>
+          <w:hyperlink w:anchor="_Toc200569370" w:history="1">
+            <w:r>
+              <w:rPr>
+                <w:rStyle w:val="Hyperlink"/>
+              </w:rPr>
+              <w:t>1.2.2.2 Thẻ link</w:t>
+            </w:r>
+            <w:r>
+              <w:rPr>
+                <w:webHidden/>
+              </w:rPr>
+              <w:tab/>
+            </w:r>
+            <w:r>
+              <w:rPr>
+                <w:webHidden/>
+              </w:rPr>
+              <w:fldChar w:fldCharType="begin"/>
+            </w:r>
+            <w:r>
+              <w:rPr>
+                <w:webHidden/>
+              </w:rPr>
+              <w:instrText xml:space="preserve"> PAGEREF _Toc200569370 \h </w:instrText>
+            </w:r>
+            <w:r>
+              <w:rPr>
+                <w:webHidden/>
+              </w:rPr>
+            </w:r>
+            <w:r>
+              <w:rPr>
+                <w:webHidden/>
+              </w:rPr>
+              <w:fldChar w:fldCharType="separate"/>
+            </w:r>
+            <w:r>
+              <w:rPr>
+                <w:webHidden/>
+              </w:rPr>
+              <w:t>4</w:t>
+            </w:r>
+            <w:r>
+              <w:rPr>
+                <w:webHidden/>
+              </w:rPr>
+              <w:fldChar w:fldCharType="end"/>
+            </w:r>
+          </w:hyperlink>
+        </w:p>
+        <w:p>
+          <w:pPr>
+            <w:pStyle w:val="TOC4"/>
+            <w:tabs>
+              <w:tab w:val="right" w:leader="dot" w:pos="9350"/>
+            </w:tabs>
+            <w:rPr>
+              <w:rFonts w:asciiTheme="minorHAnsi" w:eastAsiaTheme="minorEastAsia" w:hAnsiTheme="minorHAnsi"/>
+              <w:sz w:val="24"/>
+              <w:szCs w:val="24"/>
+            </w:rPr>
+          </w:pPr>
+          <w:hyperlink w:anchor="_Toc200569371" w:history="1">
+            <w:r>
+              <w:rPr>
+                <w:rStyle w:val="Hyperlink"/>
+              </w:rPr>
+              <w:t>1.2.2.3 Thẻ title</w:t>
+            </w:r>
+            <w:r>
+              <w:rPr>
+                <w:webHidden/>
+              </w:rPr>
+              <w:tab/>
+            </w:r>
+            <w:r>
+              <w:rPr>
+                <w:webHidden/>
+              </w:rPr>
+              <w:fldChar w:fldCharType="begin"/>
+            </w:r>
+            <w:r>
+              <w:rPr>
+                <w:webHidden/>
+              </w:rPr>
+              <w:instrText xml:space="preserve"> PAGEREF _Toc200569371 \h </w:instrText>
+            </w:r>
+            <w:r>
+              <w:rPr>
+                <w:webHidden/>
+              </w:rPr>
+            </w:r>
+            <w:r>
+              <w:rPr>
+                <w:webHidden/>
+              </w:rPr>
+              <w:fldChar w:fldCharType="separate"/>
+            </w:r>
+            <w:r>
+              <w:rPr>
+                <w:webHidden/>
+              </w:rPr>
+              <w:t>4</w:t>
             </w:r>
             <w:r>
               <w:rPr>
@@ -434,7 +558,7 @@
               <w:szCs w:val="24"/>
             </w:rPr>
           </w:pPr>
-          <w:hyperlink w:anchor="_Toc200478836" w:history="1">
+          <w:hyperlink w:anchor="_Toc200569372" w:history="1">
             <w:r>
               <w:rPr>
                 <w:rStyle w:val="Hyperlink"/>
@@ -457,7 +581,7 @@
               <w:rPr>
                 <w:webHidden/>
               </w:rPr>
-              <w:instrText xml:space="preserve"> PAGEREF _Toc200478836 \h </w:instrText>
+              <w:instrText xml:space="preserve"> PAGEREF _Toc200569372 \h </w:instrText>
             </w:r>
             <w:r>
               <w:rPr>
@@ -474,7 +598,7 @@
               <w:rPr>
                 <w:webHidden/>
               </w:rPr>
-              <w:t>3</w:t>
+              <w:t>4</w:t>
             </w:r>
             <w:r>
               <w:rPr>
@@ -496,7 +620,7 @@
               <w:szCs w:val="24"/>
             </w:rPr>
           </w:pPr>
-          <w:hyperlink w:anchor="_Toc200478837" w:history="1">
+          <w:hyperlink w:anchor="_Toc200569373" w:history="1">
             <w:r>
               <w:rPr>
                 <w:rStyle w:val="Hyperlink"/>
@@ -519,7 +643,7 @@
               <w:rPr>
                 <w:webHidden/>
               </w:rPr>
-              <w:instrText xml:space="preserve"> PAGEREF _Toc200478837 \h </w:instrText>
+              <w:instrText xml:space="preserve"> PAGEREF _Toc200569373 \h </w:instrText>
             </w:r>
             <w:r>
               <w:rPr>
@@ -536,7 +660,7 @@
               <w:rPr>
                 <w:webHidden/>
               </w:rPr>
-              <w:t>3</w:t>
+              <w:t>4</w:t>
             </w:r>
             <w:r>
               <w:rPr>
@@ -558,12 +682,18 @@
               <w:szCs w:val="24"/>
             </w:rPr>
           </w:pPr>
-          <w:hyperlink w:anchor="_Toc200478838" w:history="1">
+          <w:hyperlink w:anchor="_Toc200569374" w:history="1">
             <w:r>
               <w:rPr>
                 <w:rStyle w:val="Hyperlink"/>
               </w:rPr>
-              <w:t>1.4. SEMATIC</w:t>
+              <w:t>1.4. SEMATI</w:t>
+            </w:r>
+            <w:r>
+              <w:rPr>
+                <w:rStyle w:val="Hyperlink"/>
+              </w:rPr>
+              <w:t>C</w:t>
             </w:r>
             <w:r>
               <w:rPr>
@@ -581,7 +711,7 @@
               <w:rPr>
                 <w:webHidden/>
               </w:rPr>
-              <w:instrText xml:space="preserve"> PAGEREF _Toc200478838 \h </w:instrText>
+              <w:instrText xml:space="preserve"> PAGEREF _Toc200569374 \h </w:instrText>
             </w:r>
             <w:r>
               <w:rPr>
@@ -598,7 +728,7 @@
               <w:rPr>
                 <w:webHidden/>
               </w:rPr>
-              <w:t>3</w:t>
+              <w:t>4</w:t>
             </w:r>
             <w:r>
               <w:rPr>
@@ -620,7 +750,7 @@
               <w:szCs w:val="24"/>
             </w:rPr>
           </w:pPr>
-          <w:hyperlink w:anchor="_Toc200478839" w:history="1">
+          <w:hyperlink w:anchor="_Toc200569375" w:history="1">
             <w:r>
               <w:rPr>
                 <w:rStyle w:val="Hyperlink"/>
@@ -643,7 +773,7 @@
               <w:rPr>
                 <w:webHidden/>
               </w:rPr>
-              <w:instrText xml:space="preserve"> PAGEREF _Toc200478839 \h </w:instrText>
+              <w:instrText xml:space="preserve"> PAGEREF _Toc200569375 \h </w:instrText>
             </w:r>
             <w:r>
               <w:rPr>
@@ -660,7 +790,7 @@
               <w:rPr>
                 <w:webHidden/>
               </w:rPr>
-              <w:t>3</w:t>
+              <w:t>4</w:t>
             </w:r>
             <w:r>
               <w:rPr>
@@ -682,7 +812,7 @@
               <w:szCs w:val="24"/>
             </w:rPr>
           </w:pPr>
-          <w:hyperlink w:anchor="_Toc200478840" w:history="1">
+          <w:hyperlink w:anchor="_Toc200569376" w:history="1">
             <w:r>
               <w:rPr>
                 <w:rStyle w:val="Hyperlink"/>
@@ -705,7 +835,7 @@
               <w:rPr>
                 <w:webHidden/>
               </w:rPr>
-              <w:instrText xml:space="preserve"> PAGEREF _Toc200478840 \h </w:instrText>
+              <w:instrText xml:space="preserve"> PAGEREF _Toc200569376 \h </w:instrText>
             </w:r>
             <w:r>
               <w:rPr>
@@ -722,7 +852,7 @@
               <w:rPr>
                 <w:webHidden/>
               </w:rPr>
-              <w:t>3</w:t>
+              <w:t>4</w:t>
             </w:r>
             <w:r>
               <w:rPr>
@@ -744,7 +874,7 @@
               <w:szCs w:val="24"/>
             </w:rPr>
           </w:pPr>
-          <w:hyperlink w:anchor="_Toc200478841" w:history="1">
+          <w:hyperlink w:anchor="_Toc200569377" w:history="1">
             <w:r>
               <w:rPr>
                 <w:rStyle w:val="Hyperlink"/>
@@ -767,7 +897,7 @@
               <w:rPr>
                 <w:webHidden/>
               </w:rPr>
-              <w:instrText xml:space="preserve"> PAGEREF _Toc200478841 \h </w:instrText>
+              <w:instrText xml:space="preserve"> PAGEREF _Toc200569377 \h </w:instrText>
             </w:r>
             <w:r>
               <w:rPr>
@@ -784,7 +914,7 @@
               <w:rPr>
                 <w:webHidden/>
               </w:rPr>
-              <w:t>3</w:t>
+              <w:t>4</w:t>
             </w:r>
             <w:r>
               <w:rPr>
@@ -806,7 +936,7 @@
               <w:szCs w:val="24"/>
             </w:rPr>
           </w:pPr>
-          <w:hyperlink w:anchor="_Toc200478842" w:history="1">
+          <w:hyperlink w:anchor="_Toc200569378" w:history="1">
             <w:r>
               <w:rPr>
                 <w:rStyle w:val="Hyperlink"/>
@@ -829,7 +959,7 @@
               <w:rPr>
                 <w:webHidden/>
               </w:rPr>
-              <w:instrText xml:space="preserve"> PAGEREF _Toc200478842 \h </w:instrText>
+              <w:instrText xml:space="preserve"> PAGEREF _Toc200569378 \h </w:instrText>
             </w:r>
             <w:r>
               <w:rPr>
@@ -846,7 +976,7 @@
               <w:rPr>
                 <w:webHidden/>
               </w:rPr>
-              <w:t>3</w:t>
+              <w:t>4</w:t>
             </w:r>
             <w:r>
               <w:rPr>
@@ -868,7 +998,7 @@
               <w:szCs w:val="24"/>
             </w:rPr>
           </w:pPr>
-          <w:hyperlink w:anchor="_Toc200478843" w:history="1">
+          <w:hyperlink w:anchor="_Toc200569379" w:history="1">
             <w:r>
               <w:rPr>
                 <w:rStyle w:val="Hyperlink"/>
@@ -891,7 +1021,7 @@
               <w:rPr>
                 <w:webHidden/>
               </w:rPr>
-              <w:instrText xml:space="preserve"> PAGEREF _Toc200478843 \h </w:instrText>
+              <w:instrText xml:space="preserve"> PAGEREF _Toc200569379 \h </w:instrText>
             </w:r>
             <w:r>
               <w:rPr>
@@ -908,7 +1038,7 @@
               <w:rPr>
                 <w:webHidden/>
               </w:rPr>
-              <w:t>3</w:t>
+              <w:t>4</w:t>
             </w:r>
             <w:r>
               <w:rPr>
@@ -930,7 +1060,7 @@
               <w:szCs w:val="24"/>
             </w:rPr>
           </w:pPr>
-          <w:hyperlink w:anchor="_Toc200478844" w:history="1">
+          <w:hyperlink w:anchor="_Toc200569380" w:history="1">
             <w:r>
               <w:rPr>
                 <w:rStyle w:val="Hyperlink"/>
@@ -953,7 +1083,7 @@
               <w:rPr>
                 <w:webHidden/>
               </w:rPr>
-              <w:instrText xml:space="preserve"> PAGEREF _Toc200478844 \h </w:instrText>
+              <w:instrText xml:space="preserve"> PAGEREF _Toc200569380 \h </w:instrText>
             </w:r>
             <w:r>
               <w:rPr>
@@ -970,7 +1100,7 @@
               <w:rPr>
                 <w:webHidden/>
               </w:rPr>
-              <w:t>3</w:t>
+              <w:t>5</w:t>
             </w:r>
             <w:r>
               <w:rPr>
@@ -992,7 +1122,7 @@
               <w:szCs w:val="24"/>
             </w:rPr>
           </w:pPr>
-          <w:hyperlink w:anchor="_Toc200478845" w:history="1">
+          <w:hyperlink w:anchor="_Toc200569381" w:history="1">
             <w:r>
               <w:rPr>
                 <w:rStyle w:val="Hyperlink"/>
@@ -1015,7 +1145,7 @@
               <w:rPr>
                 <w:webHidden/>
               </w:rPr>
-              <w:instrText xml:space="preserve"> PAGEREF _Toc200478845 \h </w:instrText>
+              <w:instrText xml:space="preserve"> PAGEREF _Toc200569381 \h </w:instrText>
             </w:r>
             <w:r>
               <w:rPr>
@@ -1032,7 +1162,7 @@
               <w:rPr>
                 <w:webHidden/>
               </w:rPr>
-              <w:t>3</w:t>
+              <w:t>5</w:t>
             </w:r>
             <w:r>
               <w:rPr>
@@ -1054,7 +1184,7 @@
               <w:szCs w:val="24"/>
             </w:rPr>
           </w:pPr>
-          <w:hyperlink w:anchor="_Toc200478846" w:history="1">
+          <w:hyperlink w:anchor="_Toc200569382" w:history="1">
             <w:r>
               <w:rPr>
                 <w:rStyle w:val="Hyperlink"/>
@@ -1077,7 +1207,7 @@
               <w:rPr>
                 <w:webHidden/>
               </w:rPr>
-              <w:instrText xml:space="preserve"> PAGEREF _Toc200478846 \h </w:instrText>
+              <w:instrText xml:space="preserve"> PAGEREF _Toc200569382 \h </w:instrText>
             </w:r>
             <w:r>
               <w:rPr>
@@ -1094,7 +1224,7 @@
               <w:rPr>
                 <w:webHidden/>
               </w:rPr>
-              <w:t>3</w:t>
+              <w:t>6</w:t>
             </w:r>
             <w:r>
               <w:rPr>
@@ -1116,7 +1246,7 @@
               <w:szCs w:val="24"/>
             </w:rPr>
           </w:pPr>
-          <w:hyperlink w:anchor="_Toc200478847" w:history="1">
+          <w:hyperlink w:anchor="_Toc200569383" w:history="1">
             <w:r>
               <w:rPr>
                 <w:rStyle w:val="Hyperlink"/>
@@ -1139,7 +1269,7 @@
               <w:rPr>
                 <w:webHidden/>
               </w:rPr>
-              <w:instrText xml:space="preserve"> PAGEREF _Toc200478847 \h </w:instrText>
+              <w:instrText xml:space="preserve"> PAGEREF _Toc200569383 \h </w:instrText>
             </w:r>
             <w:r>
               <w:rPr>
@@ -1156,7 +1286,7 @@
               <w:rPr>
                 <w:webHidden/>
               </w:rPr>
-              <w:t>4</w:t>
+              <w:t>8</w:t>
             </w:r>
             <w:r>
               <w:rPr>
@@ -1175,27 +1305,9 @@
     </w:sdt>
     <w:p>
       <w:pPr>
-        <w:spacing w:before="0" w:after="160" w:line="259" w:lineRule="auto"/>
-        <w:rPr>
-          <w:rFonts w:eastAsiaTheme="majorEastAsia" w:cs="Times New Roman (Headings CS)"/>
-          <w:b/>
-          <w:bCs/>
-          <w:caps/>
-          <w:kern w:val="0"/>
-          <w:sz w:val="40"/>
-          <w:szCs w:val="48"/>
-          <w14:ligatures w14:val="none"/>
-        </w:rPr>
-      </w:pPr>
-      <w:r>
-        <w:br w:type="page"/>
-      </w:r>
-    </w:p>
-    <w:p>
-      <w:pPr>
         <w:pStyle w:val="Heading1"/>
       </w:pPr>
-      <w:bookmarkStart w:id="0" w:name="_Toc200478830"/>
+      <w:bookmarkStart w:id="0" w:name="_Toc200569364"/>
       <w:r>
         <w:lastRenderedPageBreak/>
         <w:t>CẤU TRÚC HTML5.</w:t>
@@ -1206,7 +1318,7 @@
       <w:pPr>
         <w:pStyle w:val="Heading2"/>
       </w:pPr>
-      <w:bookmarkStart w:id="1" w:name="_Toc200478831"/>
+      <w:bookmarkStart w:id="1" w:name="_Toc200569365"/>
       <w:r>
         <w:t>G</w:t>
       </w:r>
@@ -1251,6 +1363,17 @@
       <w:pPr>
         <w:jc w:val="both"/>
       </w:pPr>
+      <w:r>
+        <w:t>Chú ý :</w:t>
+      </w:r>
+    </w:p>
+    <w:p>
+      <w:pPr>
+        <w:jc w:val="both"/>
+      </w:pPr>
+      <w:r>
+        <w:tab/>
+      </w:r>
       <w:r>
         <w:t xml:space="preserve">Thường file html 5 sẽ có đuôi .html nhưng vẫn có trường hợp .htm chương trình vẫn nhận ra đó là </w:t>
       </w:r>
@@ -1272,7 +1395,7 @@
       <w:pPr>
         <w:pStyle w:val="Heading2"/>
       </w:pPr>
-      <w:bookmarkStart w:id="2" w:name="_Toc200478832"/>
+      <w:bookmarkStart w:id="2" w:name="_Toc200569366"/>
       <w:r>
         <w:t>Tags</w:t>
       </w:r>
@@ -1296,7 +1419,13 @@
         <w:br/>
       </w:r>
       <w:r>
-        <w:t>Có 2 kiểu thẻ phổ biến.</w:t>
+        <w:t xml:space="preserve">Có </w:t>
+      </w:r>
+      <w:r>
+        <w:t>3</w:t>
+      </w:r>
+      <w:r>
+        <w:t xml:space="preserve"> kiểu thẻ phổ biến.</w:t>
       </w:r>
     </w:p>
     <w:tbl>
@@ -1460,7 +1589,7 @@
               <w:t>&lt;img /&gt;</w:t>
             </w:r>
             <w:r>
-              <w:t xml:space="preserve"> hoặc &lt;br&gt;</w:t>
+              <w:t xml:space="preserve"> </w:t>
             </w:r>
           </w:p>
         </w:tc>
@@ -1480,6 +1609,51 @@
           </w:p>
         </w:tc>
       </w:tr>
+      <w:tr>
+        <w:trPr>
+          <w:trHeight w:val="706"/>
+        </w:trPr>
+        <w:tc>
+          <w:tcPr>
+            <w:tcW w:w="3544" w:type="dxa"/>
+          </w:tcPr>
+          <w:p>
+            <w:pPr>
+              <w:jc w:val="center"/>
+            </w:pPr>
+            <w:r>
+              <w:t>Thẻ rỗng</w:t>
+            </w:r>
+          </w:p>
+        </w:tc>
+        <w:tc>
+          <w:tcPr>
+            <w:tcW w:w="2678" w:type="dxa"/>
+          </w:tcPr>
+          <w:p>
+            <w:pPr>
+              <w:jc w:val="center"/>
+            </w:pPr>
+            <w:r>
+              <w:t>&lt;br&gt;</w:t>
+            </w:r>
+          </w:p>
+        </w:tc>
+        <w:tc>
+          <w:tcPr>
+            <w:tcW w:w="0" w:type="auto"/>
+          </w:tcPr>
+          <w:p>
+            <w:pPr>
+              <w:keepNext/>
+              <w:jc w:val="center"/>
+            </w:pPr>
+            <w:r>
+              <w:t>Thẻ rỗng vì ko chứa nội dung</w:t>
+            </w:r>
+          </w:p>
+        </w:tc>
+      </w:tr>
     </w:tbl>
     <w:p>
       <w:pPr>
@@ -1528,10 +1702,51 @@
     </w:p>
     <w:p>
       <w:pPr>
+        <w:pStyle w:val="ListParagraph"/>
+        <w:numPr>
+          <w:ilvl w:val="0"/>
+          <w:numId w:val="31"/>
+        </w:numPr>
+      </w:pPr>
+      <w:r>
+        <w:t>Lưu ý:  html5 không phân biệt chữ hoa hay chữ thường.</w:t>
+      </w:r>
+    </w:p>
+    <w:p>
+      <w:pPr>
+        <w:pStyle w:val="ListParagraph"/>
+        <w:numPr>
+          <w:ilvl w:val="0"/>
+          <w:numId w:val="31"/>
+        </w:numPr>
+      </w:pPr>
+      <w:r>
+        <w:t>Các thẻ có thể lồng nhau để tạo cấu trúc dom.</w:t>
+      </w:r>
+    </w:p>
+    <w:p/>
+    <w:p>
+      <w:pPr>
+        <w:spacing w:before="0" w:after="160" w:line="259" w:lineRule="auto"/>
+        <w:rPr>
+          <w:rFonts w:eastAsiaTheme="majorEastAsia" w:cstheme="majorBidi"/>
+          <w:b/>
+          <w:color w:val="000000" w:themeColor="text1"/>
+          <w:sz w:val="28"/>
+          <w:szCs w:val="28"/>
+        </w:rPr>
+      </w:pPr>
+      <w:bookmarkStart w:id="3" w:name="_Toc200569367"/>
+      <w:r>
+        <w:br w:type="page"/>
+      </w:r>
+    </w:p>
+    <w:p>
+      <w:pPr>
         <w:pStyle w:val="Heading3"/>
       </w:pPr>
-      <w:bookmarkStart w:id="3" w:name="_Toc200478833"/>
-      <w:r>
+      <w:r>
+        <w:lastRenderedPageBreak/>
         <w:t>Cấu trúc file html 5.</w:t>
       </w:r>
       <w:bookmarkEnd w:id="3"/>
@@ -1639,9 +1854,8 @@
       <w:pPr>
         <w:pStyle w:val="Heading3"/>
       </w:pPr>
-      <w:bookmarkStart w:id="4" w:name="_Toc200478834"/>
-      <w:r>
-        <w:lastRenderedPageBreak/>
+      <w:bookmarkStart w:id="4" w:name="_Toc200569368"/>
+      <w:r>
         <w:t>Thẻ Head.</w:t>
       </w:r>
       <w:bookmarkEnd w:id="4"/>
@@ -1650,11 +1864,11 @@
       <w:pPr>
         <w:pStyle w:val="Heading4"/>
       </w:pPr>
-      <w:bookmarkStart w:id="5" w:name="_Toc200478835"/>
+      <w:bookmarkStart w:id="5" w:name="_Toc200569369"/>
+      <w:r>
+        <w:t>Thẻ meta</w:t>
+      </w:r>
       <w:bookmarkEnd w:id="5"/>
-      <w:r>
-        <w:t>Thẻ meta</w:t>
-      </w:r>
     </w:p>
     <w:p>
       <w:r>
@@ -1745,99 +1959,435 @@
       <w:pPr>
         <w:pStyle w:val="Heading4"/>
       </w:pPr>
+      <w:bookmarkStart w:id="6" w:name="_Toc200569370"/>
       <w:r>
         <w:t>Thẻ link</w:t>
       </w:r>
-    </w:p>
-    <w:p/>
+      <w:bookmarkEnd w:id="6"/>
+    </w:p>
+    <w:p>
+      <w:r>
+        <w:rPr>
+          <w:b/>
+          <w:bCs/>
+        </w:rPr>
+        <w:t>T</w:t>
+      </w:r>
+      <w:r>
+        <w:rPr>
+          <w:b/>
+          <w:bCs/>
+        </w:rPr>
+        <w:t>hẻ &lt;link&gt;</w:t>
+      </w:r>
+      <w:r>
+        <w:t xml:space="preserve"> dùng để </w:t>
+      </w:r>
+      <w:r>
+        <w:rPr>
+          <w:b/>
+          <w:bCs/>
+        </w:rPr>
+        <w:t>liên kết (kết nối)</w:t>
+      </w:r>
+      <w:r>
+        <w:t xml:space="preserve"> tài liệu HTML hiện tại với các </w:t>
+      </w:r>
+      <w:r>
+        <w:rPr>
+          <w:b/>
+          <w:bCs/>
+        </w:rPr>
+        <w:t>tài nguyên bên ngoài</w:t>
+      </w:r>
+      <w:r>
+        <w:t xml:space="preserve"> như: file CSS, icon, font, hoặc các file khác.</w:t>
+      </w:r>
+    </w:p>
+    <w:p>
+      <w:r>
+        <w:t>Không giống như thẻ &lt;a&gt; dùng để tạo siêu liên kết (hyperlink) trong nội dung trang web</w:t>
+      </w:r>
+      <w:r>
+        <w:t>.</w:t>
+      </w:r>
+      <w:r>
+        <w:t xml:space="preserve"> </w:t>
+      </w:r>
+      <w:r>
+        <w:t>thẻ &lt;link&gt; chủ yếu được đặt trong phần &lt;head&gt; của tài liệu và không hiển thị trực tiếp trên trang</w:t>
+      </w:r>
+    </w:p>
+    <w:p>
+      <w:r>
+        <w:rPr>
+          <w:highlight w:val="yellow"/>
+        </w:rPr>
+        <w:t xml:space="preserve">Các thuộc tính </w:t>
+      </w:r>
+      <w:r>
+        <w:rPr>
+          <w:highlight w:val="yellow"/>
+        </w:rPr>
+        <w:t xml:space="preserve">bắt buộc </w:t>
+      </w:r>
+      <w:r>
+        <w:rPr>
+          <w:highlight w:val="yellow"/>
+        </w:rPr>
+        <w:t>của thẻ link</w:t>
+      </w:r>
+    </w:p>
+    <w:p>
+      <w:pPr>
+        <w:pStyle w:val="ListParagraph"/>
+        <w:numPr>
+          <w:ilvl w:val="0"/>
+          <w:numId w:val="29"/>
+        </w:numPr>
+      </w:pPr>
+      <w:r>
+        <w:rPr>
+          <w:highlight w:val="green"/>
+        </w:rPr>
+        <w:lastRenderedPageBreak/>
+        <w:t>r</w:t>
+      </w:r>
+      <w:r>
+        <w:rPr>
+          <w:highlight w:val="green"/>
+        </w:rPr>
+        <w:t>el</w:t>
+      </w:r>
+      <w:r>
+        <w:rPr>
+          <w:highlight w:val="green"/>
+        </w:rPr>
+        <w:t xml:space="preserve"> :</w:t>
+      </w:r>
+      <w:r>
+        <w:t xml:space="preserve">  Dùng x</w:t>
+      </w:r>
+      <w:r>
+        <w:t xml:space="preserve">ác định </w:t>
+      </w:r>
+      <w:r>
+        <w:rPr>
+          <w:b/>
+          <w:bCs/>
+        </w:rPr>
+        <w:t>mối quan hệ</w:t>
+      </w:r>
+      <w:r>
+        <w:t xml:space="preserve"> giữa tài liệu HTML hiện tại và tài nguyên được liên kết.</w:t>
+      </w:r>
+    </w:p>
+    <w:p>
+      <w:pPr>
+        <w:pStyle w:val="ListParagraph"/>
+        <w:numPr>
+          <w:ilvl w:val="0"/>
+          <w:numId w:val="30"/>
+        </w:numPr>
+      </w:pPr>
+      <w:r>
+        <w:t>stylesheet</w:t>
+      </w:r>
+      <w:r>
+        <w:t xml:space="preserve"> : Xác định mối liên kết với file css.</w:t>
+      </w:r>
+    </w:p>
+    <w:p>
+      <w:pPr>
+        <w:pStyle w:val="ListParagraph"/>
+        <w:numPr>
+          <w:ilvl w:val="0"/>
+          <w:numId w:val="30"/>
+        </w:numPr>
+      </w:pPr>
+      <w:r>
+        <w:t>I</w:t>
+      </w:r>
+      <w:r>
+        <w:t>con</w:t>
+      </w:r>
+      <w:r>
+        <w:t xml:space="preserve">: </w:t>
+      </w:r>
+      <w:r>
+        <w:t>Chỉ định biểu tượng trang web (favicon) hiển thị trên tab trình duyệt, thanh địa chỉ, hoặc bookmark.</w:t>
+      </w:r>
+    </w:p>
+    <w:p>
+      <w:pPr>
+        <w:pStyle w:val="ListParagraph"/>
+        <w:numPr>
+          <w:ilvl w:val="0"/>
+          <w:numId w:val="30"/>
+        </w:numPr>
+      </w:pPr>
+      <w:r>
+        <w:t>P</w:t>
+      </w:r>
+      <w:r>
+        <w:t>reload</w:t>
+      </w:r>
+      <w:r>
+        <w:t xml:space="preserve">: </w:t>
+      </w:r>
+      <w:r>
+        <w:t xml:space="preserve">Hướng dẫn trình duyệt </w:t>
+      </w:r>
+      <w:r>
+        <w:rPr>
+          <w:b/>
+          <w:bCs/>
+        </w:rPr>
+        <w:t>tải trước một tài nguyên cụ thể</w:t>
+      </w:r>
+      <w:r>
+        <w:t xml:space="preserve"> càng sớm càng tốt mà không làm chặn quá trình render của trang. Rất hữu ích để tối ưu hiệu suất tải trang</w:t>
+      </w:r>
+      <w:r>
+        <w:t xml:space="preserve"> </w:t>
+      </w:r>
+      <w:r>
+        <w:sym w:font="Wingdings" w:char="F0F0"/>
+      </w:r>
+      <w:r>
+        <w:t xml:space="preserve"> ví dụ như font, file css</w:t>
+      </w:r>
+    </w:p>
+    <w:p>
+      <w:pPr>
+        <w:pStyle w:val="ListParagraph"/>
+        <w:numPr>
+          <w:ilvl w:val="0"/>
+          <w:numId w:val="30"/>
+        </w:numPr>
+      </w:pPr>
+      <w:r>
+        <w:t>P</w:t>
+      </w:r>
+      <w:r>
+        <w:t>reconnect</w:t>
+      </w:r>
+      <w:r>
+        <w:t xml:space="preserve">: </w:t>
+      </w:r>
+      <w:r>
+        <w:t xml:space="preserve">Cho trình duyệt biết rằng tài liệu hiện tại dự định </w:t>
+      </w:r>
+      <w:r>
+        <w:rPr>
+          <w:b/>
+          <w:bCs/>
+        </w:rPr>
+        <w:t>thiết lập kết nối đến một tên miền (origin)</w:t>
+      </w:r>
+      <w:r>
+        <w:t xml:space="preserve"> mà nó cần các tài nguyên từ đó. Điều này giúp giảm độ trễ (latency) khi tải tài nguyên từ nguồn đó sau này.</w:t>
+      </w:r>
+      <w:r>
+        <w:t xml:space="preserve"> </w:t>
+      </w:r>
+      <w:r>
+        <w:sym w:font="Wingdings" w:char="F0F0"/>
+      </w:r>
+      <w:r>
+        <w:t xml:space="preserve"> ví dụ như serve.</w:t>
+      </w:r>
+    </w:p>
+    <w:p>
+      <w:pPr>
+        <w:pStyle w:val="ListParagraph"/>
+        <w:numPr>
+          <w:ilvl w:val="0"/>
+          <w:numId w:val="29"/>
+        </w:numPr>
+      </w:pPr>
+      <w:r>
+        <w:rPr>
+          <w:highlight w:val="green"/>
+        </w:rPr>
+        <w:t>href</w:t>
+      </w:r>
+      <w:r>
+        <w:rPr>
+          <w:highlight w:val="green"/>
+        </w:rPr>
+        <w:t xml:space="preserve"> :</w:t>
+      </w:r>
+      <w:r>
+        <w:t xml:space="preserve"> </w:t>
+      </w:r>
+      <w:r>
+        <w:t>Xác định đường dẫn (URL) của tài nguyên được liên kết.</w:t>
+      </w:r>
+    </w:p>
     <w:p>
       <w:pPr>
         <w:pStyle w:val="Heading4"/>
       </w:pPr>
+      <w:bookmarkStart w:id="7" w:name="_Toc200569371"/>
       <w:r>
         <w:t>Thẻ title</w:t>
       </w:r>
-    </w:p>
-    <w:p/>
+      <w:bookmarkEnd w:id="7"/>
+    </w:p>
+    <w:p>
+      <w:r>
+        <w:t xml:space="preserve">Thẻ &lt;title&gt; là một phần tử HTML được đặt bên trong phần </w:t>
+      </w:r>
+      <w:r>
+        <w:rPr>
+          <w:b/>
+          <w:bCs/>
+        </w:rPr>
+        <w:t>&lt;head&gt;</w:t>
+      </w:r>
+      <w:r>
+        <w:t xml:space="preserve"> của tài liệu. Nó định nghĩa </w:t>
+      </w:r>
+      <w:r>
+        <w:rPr>
+          <w:b/>
+          <w:bCs/>
+        </w:rPr>
+        <w:t>tiêu đề của trang web</w:t>
+      </w:r>
+      <w:r>
+        <w:t>.</w:t>
+      </w:r>
+    </w:p>
     <w:p>
       <w:pPr>
         <w:pStyle w:val="Heading3"/>
       </w:pPr>
-      <w:bookmarkStart w:id="6" w:name="_Toc200478836"/>
+      <w:bookmarkStart w:id="8" w:name="_Toc200569372"/>
       <w:r>
         <w:t>Thẻ Body.</w:t>
       </w:r>
-      <w:bookmarkEnd w:id="6"/>
+      <w:bookmarkEnd w:id="8"/>
+    </w:p>
+    <w:p>
+      <w:pPr>
+        <w:jc w:val="both"/>
+      </w:pPr>
+      <w:r>
+        <w:tab/>
+        <w:t>T</w:t>
+      </w:r>
+      <w:r>
+        <w:t xml:space="preserve">hẻ &lt;body&gt; là một trong những thẻ cơ bản và quan trọng nhất trong cấu trúc HTML. Nó đại diện cho </w:t>
+      </w:r>
+      <w:r>
+        <w:rPr>
+          <w:b/>
+          <w:bCs/>
+        </w:rPr>
+        <w:t>toàn bộ nội dung hiển thị</w:t>
+      </w:r>
+      <w:r>
+        <w:t xml:space="preserve"> của một tài liệu HTML. Nói cách khác, </w:t>
+      </w:r>
+      <w:r>
+        <w:rPr>
+          <w:b/>
+          <w:bCs/>
+        </w:rPr>
+        <w:t>mọi thứ nhìn thấy và tương tác trên một trang web</w:t>
+      </w:r>
+      <w:r>
+        <w:t xml:space="preserve"> (văn bản, hình ảnh, video, liên kết, nút bấm, biểu mẫu, v.v.) đều nằm bên trong thẻ &lt;body&gt;.</w:t>
+      </w:r>
+    </w:p>
+    <w:p>
+      <w:pPr>
+        <w:jc w:val="both"/>
+      </w:pPr>
+    </w:p>
+    <w:p>
+      <w:pPr>
+        <w:jc w:val="both"/>
+      </w:pPr>
+    </w:p>
+    <w:p>
+      <w:pPr>
+        <w:jc w:val="both"/>
+      </w:pPr>
+    </w:p>
+    <w:p>
+      <w:pPr>
+        <w:jc w:val="both"/>
+      </w:pPr>
     </w:p>
     <w:p>
       <w:pPr>
         <w:pStyle w:val="Heading2"/>
       </w:pPr>
-      <w:bookmarkStart w:id="7" w:name="_Toc200478837"/>
-      <w:r>
+      <w:bookmarkStart w:id="9" w:name="_Toc200569373"/>
+      <w:r>
+        <w:lastRenderedPageBreak/>
         <w:t>Attribute</w:t>
       </w:r>
-      <w:bookmarkEnd w:id="7"/>
+      <w:bookmarkEnd w:id="9"/>
     </w:p>
     <w:p>
       <w:pPr>
         <w:pStyle w:val="Heading2"/>
       </w:pPr>
-      <w:bookmarkStart w:id="8" w:name="_Toc200478838"/>
-      <w:r>
-        <w:t>SEMATIC</w:t>
-      </w:r>
-      <w:bookmarkEnd w:id="8"/>
+      <w:bookmarkStart w:id="10" w:name="_Toc200569374"/>
+      <w:r>
+        <w:t>S</w:t>
+      </w:r>
+      <w:bookmarkEnd w:id="10"/>
+      <w:r>
+        <w:t>ematic</w:t>
+      </w:r>
+      <w:r>
+        <w:t xml:space="preserve"> TAGS</w:t>
+      </w:r>
     </w:p>
     <w:p>
       <w:pPr>
         <w:pStyle w:val="Heading2"/>
       </w:pPr>
-      <w:bookmarkStart w:id="9" w:name="_Toc200478839"/>
-      <w:r>
-        <w:t>ELEMENTS</w:t>
-      </w:r>
-      <w:bookmarkEnd w:id="9"/>
-    </w:p>
-    <w:p>
-      <w:pPr>
-        <w:pStyle w:val="Heading2"/>
-      </w:pPr>
-      <w:bookmarkStart w:id="10" w:name="_Toc200478840"/>
+      <w:bookmarkStart w:id="11" w:name="_Toc200569376"/>
       <w:r>
         <w:t>FROMS</w:t>
       </w:r>
-      <w:bookmarkEnd w:id="10"/>
+      <w:bookmarkEnd w:id="11"/>
     </w:p>
     <w:p>
       <w:pPr>
         <w:pStyle w:val="Heading3"/>
       </w:pPr>
-      <w:bookmarkStart w:id="11" w:name="_Toc200478841"/>
+      <w:bookmarkStart w:id="12" w:name="_Toc200569377"/>
       <w:r>
         <w:t>Input types</w:t>
       </w:r>
-      <w:bookmarkEnd w:id="11"/>
+      <w:bookmarkEnd w:id="12"/>
     </w:p>
     <w:p>
       <w:pPr>
         <w:pStyle w:val="Heading3"/>
       </w:pPr>
-      <w:bookmarkStart w:id="12" w:name="_Toc200478842"/>
+      <w:bookmarkStart w:id="13" w:name="_Toc200569378"/>
       <w:r>
         <w:t>Validation</w:t>
       </w:r>
-      <w:bookmarkEnd w:id="12"/>
+      <w:bookmarkEnd w:id="13"/>
     </w:p>
     <w:p>
       <w:pPr>
         <w:pStyle w:val="Heading3"/>
       </w:pPr>
-      <w:bookmarkStart w:id="13" w:name="_Toc200478843"/>
+      <w:bookmarkStart w:id="14" w:name="_Toc200569379"/>
       <w:r>
         <w:t>Aria</w:t>
       </w:r>
-      <w:bookmarkEnd w:id="13"/>
+      <w:bookmarkEnd w:id="14"/>
     </w:p>
     <w:p>
       <w:pPr>
@@ -1851,7 +2401,6 @@
           <w:szCs w:val="32"/>
         </w:rPr>
       </w:pPr>
-      <w:bookmarkStart w:id="14" w:name="_Toc200478844"/>
       <w:r>
         <w:br w:type="page"/>
       </w:r>
@@ -1860,21 +2409,22 @@
       <w:pPr>
         <w:pStyle w:val="Heading2"/>
       </w:pPr>
+      <w:bookmarkStart w:id="15" w:name="_Toc200569380"/>
       <w:r>
         <w:lastRenderedPageBreak/>
         <w:t>SEO CƠ BẢN</w:t>
       </w:r>
-      <w:bookmarkEnd w:id="14"/>
+      <w:bookmarkEnd w:id="15"/>
     </w:p>
     <w:p>
       <w:pPr>
         <w:pStyle w:val="Heading3"/>
       </w:pPr>
-      <w:bookmarkStart w:id="15" w:name="_Toc200478845"/>
+      <w:bookmarkStart w:id="16" w:name="_Toc200569381"/>
       <w:r>
         <w:t>Meta tags</w:t>
       </w:r>
-      <w:bookmarkEnd w:id="15"/>
+      <w:bookmarkEnd w:id="16"/>
     </w:p>
     <w:p>
       <w:pPr>
@@ -2237,11 +2787,11 @@
       <w:pPr>
         <w:pStyle w:val="Heading3"/>
       </w:pPr>
-      <w:bookmarkStart w:id="16" w:name="_Toc200478846"/>
+      <w:bookmarkStart w:id="17" w:name="_Toc200569382"/>
       <w:r>
         <w:t>Alt text</w:t>
       </w:r>
-      <w:bookmarkEnd w:id="16"/>
+      <w:bookmarkEnd w:id="17"/>
     </w:p>
     <w:p>
       <w:r>
@@ -2385,12 +2935,12 @@
       <w:pPr>
         <w:pStyle w:val="Heading1"/>
       </w:pPr>
-      <w:bookmarkStart w:id="17" w:name="_Toc200478847"/>
+      <w:bookmarkStart w:id="18" w:name="_Toc200569383"/>
       <w:r>
         <w:lastRenderedPageBreak/>
         <w:t>BÀI TẬP</w:t>
       </w:r>
-      <w:bookmarkEnd w:id="17"/>
+      <w:bookmarkEnd w:id="18"/>
     </w:p>
     <w:p>
       <w:r>
@@ -4013,6 +4563,121 @@
     </w:lvl>
   </w:abstractNum>
   <w:abstractNum w:abstractNumId="9" w15:restartNumberingAfterBreak="0">
+    <w:nsid w:val="31E01477"/>
+    <w:multiLevelType w:val="hybridMultilevel"/>
+    <w:tmpl w:val="DC4256F0"/>
+    <w:lvl w:ilvl="0" w:tplc="D17C05D6">
+      <w:start w:val="1"/>
+      <w:numFmt w:val="bullet"/>
+      <w:lvlText w:val=""/>
+      <w:lvlJc w:val="left"/>
+      <w:pPr>
+        <w:ind w:left="1446" w:hanging="360"/>
+      </w:pPr>
+      <w:rPr>
+        <w:rFonts w:ascii="Symbol" w:hAnsi="Symbol" w:hint="default"/>
+        <w:sz w:val="20"/>
+        <w:szCs w:val="20"/>
+      </w:rPr>
+    </w:lvl>
+    <w:lvl w:ilvl="1" w:tplc="04090003" w:tentative="1">
+      <w:start w:val="1"/>
+      <w:numFmt w:val="bullet"/>
+      <w:lvlText w:val="o"/>
+      <w:lvlJc w:val="left"/>
+      <w:pPr>
+        <w:ind w:left="2166" w:hanging="360"/>
+      </w:pPr>
+      <w:rPr>
+        <w:rFonts w:ascii="Courier New" w:hAnsi="Courier New" w:cs="Courier New" w:hint="default"/>
+      </w:rPr>
+    </w:lvl>
+    <w:lvl w:ilvl="2" w:tplc="04090005" w:tentative="1">
+      <w:start w:val="1"/>
+      <w:numFmt w:val="bullet"/>
+      <w:lvlText w:val=""/>
+      <w:lvlJc w:val="left"/>
+      <w:pPr>
+        <w:ind w:left="2886" w:hanging="360"/>
+      </w:pPr>
+      <w:rPr>
+        <w:rFonts w:ascii="Wingdings" w:hAnsi="Wingdings" w:hint="default"/>
+      </w:rPr>
+    </w:lvl>
+    <w:lvl w:ilvl="3" w:tplc="04090001" w:tentative="1">
+      <w:start w:val="1"/>
+      <w:numFmt w:val="bullet"/>
+      <w:lvlText w:val=""/>
+      <w:lvlJc w:val="left"/>
+      <w:pPr>
+        <w:ind w:left="3606" w:hanging="360"/>
+      </w:pPr>
+      <w:rPr>
+        <w:rFonts w:ascii="Symbol" w:hAnsi="Symbol" w:hint="default"/>
+      </w:rPr>
+    </w:lvl>
+    <w:lvl w:ilvl="4" w:tplc="04090003" w:tentative="1">
+      <w:start w:val="1"/>
+      <w:numFmt w:val="bullet"/>
+      <w:lvlText w:val="o"/>
+      <w:lvlJc w:val="left"/>
+      <w:pPr>
+        <w:ind w:left="4326" w:hanging="360"/>
+      </w:pPr>
+      <w:rPr>
+        <w:rFonts w:ascii="Courier New" w:hAnsi="Courier New" w:cs="Courier New" w:hint="default"/>
+      </w:rPr>
+    </w:lvl>
+    <w:lvl w:ilvl="5" w:tplc="04090005" w:tentative="1">
+      <w:start w:val="1"/>
+      <w:numFmt w:val="bullet"/>
+      <w:lvlText w:val=""/>
+      <w:lvlJc w:val="left"/>
+      <w:pPr>
+        <w:ind w:left="5046" w:hanging="360"/>
+      </w:pPr>
+      <w:rPr>
+        <w:rFonts w:ascii="Wingdings" w:hAnsi="Wingdings" w:hint="default"/>
+      </w:rPr>
+    </w:lvl>
+    <w:lvl w:ilvl="6" w:tplc="04090001" w:tentative="1">
+      <w:start w:val="1"/>
+      <w:numFmt w:val="bullet"/>
+      <w:lvlText w:val=""/>
+      <w:lvlJc w:val="left"/>
+      <w:pPr>
+        <w:ind w:left="5766" w:hanging="360"/>
+      </w:pPr>
+      <w:rPr>
+        <w:rFonts w:ascii="Symbol" w:hAnsi="Symbol" w:hint="default"/>
+      </w:rPr>
+    </w:lvl>
+    <w:lvl w:ilvl="7" w:tplc="04090003" w:tentative="1">
+      <w:start w:val="1"/>
+      <w:numFmt w:val="bullet"/>
+      <w:lvlText w:val="o"/>
+      <w:lvlJc w:val="left"/>
+      <w:pPr>
+        <w:ind w:left="6486" w:hanging="360"/>
+      </w:pPr>
+      <w:rPr>
+        <w:rFonts w:ascii="Courier New" w:hAnsi="Courier New" w:cs="Courier New" w:hint="default"/>
+      </w:rPr>
+    </w:lvl>
+    <w:lvl w:ilvl="8" w:tplc="04090005" w:tentative="1">
+      <w:start w:val="1"/>
+      <w:numFmt w:val="bullet"/>
+      <w:lvlText w:val=""/>
+      <w:lvlJc w:val="left"/>
+      <w:pPr>
+        <w:ind w:left="7206" w:hanging="360"/>
+      </w:pPr>
+      <w:rPr>
+        <w:rFonts w:ascii="Wingdings" w:hAnsi="Wingdings" w:hint="default"/>
+      </w:rPr>
+    </w:lvl>
+  </w:abstractNum>
+  <w:abstractNum w:abstractNumId="10" w15:restartNumberingAfterBreak="0">
     <w:nsid w:val="330868DD"/>
     <w:multiLevelType w:val="multilevel"/>
     <w:tmpl w:val="35CA0A32"/>
@@ -4168,7 +4833,7 @@
       </w:rPr>
     </w:lvl>
   </w:abstractNum>
-  <w:abstractNum w:abstractNumId="10" w15:restartNumberingAfterBreak="0">
+  <w:abstractNum w:abstractNumId="11" w15:restartNumberingAfterBreak="0">
     <w:nsid w:val="34F43E36"/>
     <w:multiLevelType w:val="hybridMultilevel"/>
     <w:tmpl w:val="BD247DCE"/>
@@ -4281,7 +4946,7 @@
       </w:rPr>
     </w:lvl>
   </w:abstractNum>
-  <w:abstractNum w:abstractNumId="11" w15:restartNumberingAfterBreak="0">
+  <w:abstractNum w:abstractNumId="12" w15:restartNumberingAfterBreak="0">
     <w:nsid w:val="396E646C"/>
     <w:multiLevelType w:val="hybridMultilevel"/>
     <w:tmpl w:val="A878950C"/>
@@ -4394,13 +5059,13 @@
       </w:rPr>
     </w:lvl>
   </w:abstractNum>
-  <w:abstractNum w:abstractNumId="12" w15:restartNumberingAfterBreak="0">
+  <w:abstractNum w:abstractNumId="13" w15:restartNumberingAfterBreak="0">
     <w:nsid w:val="3B155CC4"/>
     <w:multiLevelType w:val="multilevel"/>
     <w:tmpl w:val="35CA0A32"/>
     <w:numStyleLink w:val="Base"/>
   </w:abstractNum>
-  <w:abstractNum w:abstractNumId="13" w15:restartNumberingAfterBreak="0">
+  <w:abstractNum w:abstractNumId="14" w15:restartNumberingAfterBreak="0">
     <w:nsid w:val="3B9E64D8"/>
     <w:multiLevelType w:val="hybridMultilevel"/>
     <w:tmpl w:val="23C0FF3E"/>
@@ -4513,7 +5178,7 @@
       </w:rPr>
     </w:lvl>
   </w:abstractNum>
-  <w:abstractNum w:abstractNumId="14" w15:restartNumberingAfterBreak="0">
+  <w:abstractNum w:abstractNumId="15" w15:restartNumberingAfterBreak="0">
     <w:nsid w:val="42FD2B6A"/>
     <w:multiLevelType w:val="hybridMultilevel"/>
     <w:tmpl w:val="59BCF4F2"/>
@@ -4626,7 +5291,7 @@
       </w:rPr>
     </w:lvl>
   </w:abstractNum>
-  <w:abstractNum w:abstractNumId="15" w15:restartNumberingAfterBreak="0">
+  <w:abstractNum w:abstractNumId="16" w15:restartNumberingAfterBreak="0">
     <w:nsid w:val="447D3E31"/>
     <w:multiLevelType w:val="hybridMultilevel"/>
     <w:tmpl w:val="BBA2DE9C"/>
@@ -4738,7 +5403,7 @@
       </w:rPr>
     </w:lvl>
   </w:abstractNum>
-  <w:abstractNum w:abstractNumId="16" w15:restartNumberingAfterBreak="0">
+  <w:abstractNum w:abstractNumId="17" w15:restartNumberingAfterBreak="0">
     <w:nsid w:val="49452144"/>
     <w:multiLevelType w:val="hybridMultilevel"/>
     <w:tmpl w:val="FA80ADEC"/>
@@ -4853,7 +5518,7 @@
       </w:rPr>
     </w:lvl>
   </w:abstractNum>
-  <w:abstractNum w:abstractNumId="17" w15:restartNumberingAfterBreak="0">
+  <w:abstractNum w:abstractNumId="18" w15:restartNumberingAfterBreak="0">
     <w:nsid w:val="4CD1398B"/>
     <w:multiLevelType w:val="hybridMultilevel"/>
     <w:tmpl w:val="2D08EEE0"/>
@@ -4966,7 +5631,7 @@
       </w:rPr>
     </w:lvl>
   </w:abstractNum>
-  <w:abstractNum w:abstractNumId="18" w15:restartNumberingAfterBreak="0">
+  <w:abstractNum w:abstractNumId="19" w15:restartNumberingAfterBreak="0">
     <w:nsid w:val="51A1559A"/>
     <w:multiLevelType w:val="hybridMultilevel"/>
     <w:tmpl w:val="EB7C8A50"/>
@@ -5079,7 +5744,7 @@
       </w:rPr>
     </w:lvl>
   </w:abstractNum>
-  <w:abstractNum w:abstractNumId="19" w15:restartNumberingAfterBreak="0">
+  <w:abstractNum w:abstractNumId="20" w15:restartNumberingAfterBreak="0">
     <w:nsid w:val="599D141A"/>
     <w:multiLevelType w:val="multilevel"/>
     <w:tmpl w:val="AAB2110C"/>
@@ -5228,7 +5893,7 @@
       </w:rPr>
     </w:lvl>
   </w:abstractNum>
-  <w:abstractNum w:abstractNumId="20" w15:restartNumberingAfterBreak="0">
+  <w:abstractNum w:abstractNumId="21" w15:restartNumberingAfterBreak="0">
     <w:nsid w:val="5B726362"/>
     <w:multiLevelType w:val="hybridMultilevel"/>
     <w:tmpl w:val="C98CBCA6"/>
@@ -5341,7 +6006,7 @@
       </w:rPr>
     </w:lvl>
   </w:abstractNum>
-  <w:abstractNum w:abstractNumId="21" w15:restartNumberingAfterBreak="0">
+  <w:abstractNum w:abstractNumId="22" w15:restartNumberingAfterBreak="0">
     <w:nsid w:val="5D4E3CC1"/>
     <w:multiLevelType w:val="hybridMultilevel"/>
     <w:tmpl w:val="D0B66082"/>
@@ -5454,7 +6119,7 @@
       </w:rPr>
     </w:lvl>
   </w:abstractNum>
-  <w:abstractNum w:abstractNumId="22" w15:restartNumberingAfterBreak="0">
+  <w:abstractNum w:abstractNumId="23" w15:restartNumberingAfterBreak="0">
     <w:nsid w:val="696769F7"/>
     <w:multiLevelType w:val="hybridMultilevel"/>
     <w:tmpl w:val="FE64E450"/>
@@ -5566,7 +6231,7 @@
       </w:rPr>
     </w:lvl>
   </w:abstractNum>
-  <w:abstractNum w:abstractNumId="23" w15:restartNumberingAfterBreak="0">
+  <w:abstractNum w:abstractNumId="24" w15:restartNumberingAfterBreak="0">
     <w:nsid w:val="6F6554ED"/>
     <w:multiLevelType w:val="hybridMultilevel"/>
     <w:tmpl w:val="8340BA30"/>
@@ -5679,7 +6344,122 @@
       </w:rPr>
     </w:lvl>
   </w:abstractNum>
-  <w:abstractNum w:abstractNumId="24" w15:restartNumberingAfterBreak="0">
+  <w:abstractNum w:abstractNumId="25" w15:restartNumberingAfterBreak="0">
+    <w:nsid w:val="70A95680"/>
+    <w:multiLevelType w:val="hybridMultilevel"/>
+    <w:tmpl w:val="284C33D4"/>
+    <w:lvl w:ilvl="0" w:tplc="B6A66BDE">
+      <w:start w:val="1"/>
+      <w:numFmt w:val="bullet"/>
+      <w:lvlText w:val="o"/>
+      <w:lvlJc w:val="left"/>
+      <w:pPr>
+        <w:ind w:left="1920" w:hanging="360"/>
+      </w:pPr>
+      <w:rPr>
+        <w:rFonts w:ascii="Courier New" w:hAnsi="Courier New" w:cs="Courier New" w:hint="default"/>
+        <w:sz w:val="16"/>
+        <w:szCs w:val="16"/>
+      </w:rPr>
+    </w:lvl>
+    <w:lvl w:ilvl="1" w:tplc="04090003" w:tentative="1">
+      <w:start w:val="1"/>
+      <w:numFmt w:val="bullet"/>
+      <w:lvlText w:val="o"/>
+      <w:lvlJc w:val="left"/>
+      <w:pPr>
+        <w:ind w:left="2640" w:hanging="360"/>
+      </w:pPr>
+      <w:rPr>
+        <w:rFonts w:ascii="Courier New" w:hAnsi="Courier New" w:cs="Courier New" w:hint="default"/>
+      </w:rPr>
+    </w:lvl>
+    <w:lvl w:ilvl="2" w:tplc="04090005" w:tentative="1">
+      <w:start w:val="1"/>
+      <w:numFmt w:val="bullet"/>
+      <w:lvlText w:val=""/>
+      <w:lvlJc w:val="left"/>
+      <w:pPr>
+        <w:ind w:left="3360" w:hanging="360"/>
+      </w:pPr>
+      <w:rPr>
+        <w:rFonts w:ascii="Wingdings" w:hAnsi="Wingdings" w:hint="default"/>
+      </w:rPr>
+    </w:lvl>
+    <w:lvl w:ilvl="3" w:tplc="04090001" w:tentative="1">
+      <w:start w:val="1"/>
+      <w:numFmt w:val="bullet"/>
+      <w:lvlText w:val=""/>
+      <w:lvlJc w:val="left"/>
+      <w:pPr>
+        <w:ind w:left="4080" w:hanging="360"/>
+      </w:pPr>
+      <w:rPr>
+        <w:rFonts w:ascii="Symbol" w:hAnsi="Symbol" w:hint="default"/>
+      </w:rPr>
+    </w:lvl>
+    <w:lvl w:ilvl="4" w:tplc="04090003" w:tentative="1">
+      <w:start w:val="1"/>
+      <w:numFmt w:val="bullet"/>
+      <w:lvlText w:val="o"/>
+      <w:lvlJc w:val="left"/>
+      <w:pPr>
+        <w:ind w:left="4800" w:hanging="360"/>
+      </w:pPr>
+      <w:rPr>
+        <w:rFonts w:ascii="Courier New" w:hAnsi="Courier New" w:cs="Courier New" w:hint="default"/>
+      </w:rPr>
+    </w:lvl>
+    <w:lvl w:ilvl="5" w:tplc="04090005" w:tentative="1">
+      <w:start w:val="1"/>
+      <w:numFmt w:val="bullet"/>
+      <w:lvlText w:val=""/>
+      <w:lvlJc w:val="left"/>
+      <w:pPr>
+        <w:ind w:left="5520" w:hanging="360"/>
+      </w:pPr>
+      <w:rPr>
+        <w:rFonts w:ascii="Wingdings" w:hAnsi="Wingdings" w:hint="default"/>
+      </w:rPr>
+    </w:lvl>
+    <w:lvl w:ilvl="6" w:tplc="04090001" w:tentative="1">
+      <w:start w:val="1"/>
+      <w:numFmt w:val="bullet"/>
+      <w:lvlText w:val=""/>
+      <w:lvlJc w:val="left"/>
+      <w:pPr>
+        <w:ind w:left="6240" w:hanging="360"/>
+      </w:pPr>
+      <w:rPr>
+        <w:rFonts w:ascii="Symbol" w:hAnsi="Symbol" w:hint="default"/>
+      </w:rPr>
+    </w:lvl>
+    <w:lvl w:ilvl="7" w:tplc="04090003" w:tentative="1">
+      <w:start w:val="1"/>
+      <w:numFmt w:val="bullet"/>
+      <w:lvlText w:val="o"/>
+      <w:lvlJc w:val="left"/>
+      <w:pPr>
+        <w:ind w:left="6960" w:hanging="360"/>
+      </w:pPr>
+      <w:rPr>
+        <w:rFonts w:ascii="Courier New" w:hAnsi="Courier New" w:cs="Courier New" w:hint="default"/>
+      </w:rPr>
+    </w:lvl>
+    <w:lvl w:ilvl="8" w:tplc="04090005" w:tentative="1">
+      <w:start w:val="1"/>
+      <w:numFmt w:val="bullet"/>
+      <w:lvlText w:val=""/>
+      <w:lvlJc w:val="left"/>
+      <w:pPr>
+        <w:ind w:left="7680" w:hanging="360"/>
+      </w:pPr>
+      <w:rPr>
+        <w:rFonts w:ascii="Wingdings" w:hAnsi="Wingdings" w:hint="default"/>
+      </w:rPr>
+    </w:lvl>
+  </w:abstractNum>
+  <w:abstractNum w:abstractNumId="26" w15:restartNumberingAfterBreak="0">
     <w:nsid w:val="73F2644E"/>
     <w:multiLevelType w:val="hybridMultilevel"/>
     <w:tmpl w:val="9ED4C450"/>
@@ -5792,7 +6572,119 @@
       </w:rPr>
     </w:lvl>
   </w:abstractNum>
-  <w:abstractNum w:abstractNumId="25" w15:restartNumberingAfterBreak="0">
+  <w:abstractNum w:abstractNumId="27" w15:restartNumberingAfterBreak="0">
+    <w:nsid w:val="765856D2"/>
+    <w:multiLevelType w:val="hybridMultilevel"/>
+    <w:tmpl w:val="36CA4EF2"/>
+    <w:lvl w:ilvl="0" w:tplc="247E6452">
+      <w:numFmt w:val="bullet"/>
+      <w:lvlText w:val=""/>
+      <w:lvlJc w:val="left"/>
+      <w:pPr>
+        <w:ind w:left="720" w:hanging="360"/>
+      </w:pPr>
+      <w:rPr>
+        <w:rFonts w:ascii="Wingdings" w:eastAsiaTheme="minorHAnsi" w:hAnsi="Wingdings" w:cstheme="minorBidi" w:hint="default"/>
+      </w:rPr>
+    </w:lvl>
+    <w:lvl w:ilvl="1" w:tplc="04090003" w:tentative="1">
+      <w:start w:val="1"/>
+      <w:numFmt w:val="bullet"/>
+      <w:lvlText w:val="o"/>
+      <w:lvlJc w:val="left"/>
+      <w:pPr>
+        <w:ind w:left="1440" w:hanging="360"/>
+      </w:pPr>
+      <w:rPr>
+        <w:rFonts w:ascii="Courier New" w:hAnsi="Courier New" w:cs="Courier New" w:hint="default"/>
+      </w:rPr>
+    </w:lvl>
+    <w:lvl w:ilvl="2" w:tplc="04090005" w:tentative="1">
+      <w:start w:val="1"/>
+      <w:numFmt w:val="bullet"/>
+      <w:lvlText w:val=""/>
+      <w:lvlJc w:val="left"/>
+      <w:pPr>
+        <w:ind w:left="2160" w:hanging="360"/>
+      </w:pPr>
+      <w:rPr>
+        <w:rFonts w:ascii="Wingdings" w:hAnsi="Wingdings" w:hint="default"/>
+      </w:rPr>
+    </w:lvl>
+    <w:lvl w:ilvl="3" w:tplc="04090001" w:tentative="1">
+      <w:start w:val="1"/>
+      <w:numFmt w:val="bullet"/>
+      <w:lvlText w:val=""/>
+      <w:lvlJc w:val="left"/>
+      <w:pPr>
+        <w:ind w:left="2880" w:hanging="360"/>
+      </w:pPr>
+      <w:rPr>
+        <w:rFonts w:ascii="Symbol" w:hAnsi="Symbol" w:hint="default"/>
+      </w:rPr>
+    </w:lvl>
+    <w:lvl w:ilvl="4" w:tplc="04090003" w:tentative="1">
+      <w:start w:val="1"/>
+      <w:numFmt w:val="bullet"/>
+      <w:lvlText w:val="o"/>
+      <w:lvlJc w:val="left"/>
+      <w:pPr>
+        <w:ind w:left="3600" w:hanging="360"/>
+      </w:pPr>
+      <w:rPr>
+        <w:rFonts w:ascii="Courier New" w:hAnsi="Courier New" w:cs="Courier New" w:hint="default"/>
+      </w:rPr>
+    </w:lvl>
+    <w:lvl w:ilvl="5" w:tplc="04090005" w:tentative="1">
+      <w:start w:val="1"/>
+      <w:numFmt w:val="bullet"/>
+      <w:lvlText w:val=""/>
+      <w:lvlJc w:val="left"/>
+      <w:pPr>
+        <w:ind w:left="4320" w:hanging="360"/>
+      </w:pPr>
+      <w:rPr>
+        <w:rFonts w:ascii="Wingdings" w:hAnsi="Wingdings" w:hint="default"/>
+      </w:rPr>
+    </w:lvl>
+    <w:lvl w:ilvl="6" w:tplc="04090001" w:tentative="1">
+      <w:start w:val="1"/>
+      <w:numFmt w:val="bullet"/>
+      <w:lvlText w:val=""/>
+      <w:lvlJc w:val="left"/>
+      <w:pPr>
+        <w:ind w:left="5040" w:hanging="360"/>
+      </w:pPr>
+      <w:rPr>
+        <w:rFonts w:ascii="Symbol" w:hAnsi="Symbol" w:hint="default"/>
+      </w:rPr>
+    </w:lvl>
+    <w:lvl w:ilvl="7" w:tplc="04090003" w:tentative="1">
+      <w:start w:val="1"/>
+      <w:numFmt w:val="bullet"/>
+      <w:lvlText w:val="o"/>
+      <w:lvlJc w:val="left"/>
+      <w:pPr>
+        <w:ind w:left="5760" w:hanging="360"/>
+      </w:pPr>
+      <w:rPr>
+        <w:rFonts w:ascii="Courier New" w:hAnsi="Courier New" w:cs="Courier New" w:hint="default"/>
+      </w:rPr>
+    </w:lvl>
+    <w:lvl w:ilvl="8" w:tplc="04090005" w:tentative="1">
+      <w:start w:val="1"/>
+      <w:numFmt w:val="bullet"/>
+      <w:lvlText w:val=""/>
+      <w:lvlJc w:val="left"/>
+      <w:pPr>
+        <w:ind w:left="6480" w:hanging="360"/>
+      </w:pPr>
+      <w:rPr>
+        <w:rFonts w:ascii="Wingdings" w:hAnsi="Wingdings" w:hint="default"/>
+      </w:rPr>
+    </w:lvl>
+  </w:abstractNum>
+  <w:abstractNum w:abstractNumId="28" w15:restartNumberingAfterBreak="0">
     <w:nsid w:val="794D5EB2"/>
     <w:multiLevelType w:val="hybridMultilevel"/>
     <w:tmpl w:val="6694DA70"/>
@@ -5905,7 +6797,7 @@
       </w:rPr>
     </w:lvl>
   </w:abstractNum>
-  <w:abstractNum w:abstractNumId="26" w15:restartNumberingAfterBreak="0">
+  <w:abstractNum w:abstractNumId="29" w15:restartNumberingAfterBreak="0">
     <w:nsid w:val="7CA815F9"/>
     <w:multiLevelType w:val="hybridMultilevel"/>
     <w:tmpl w:val="A52E884E"/>
@@ -6024,13 +6916,13 @@
     <w:abstractNumId w:val="8"/>
   </w:num>
   <w:num w:numId="2" w16cid:durableId="471366384">
-    <w:abstractNumId w:val="9"/>
+    <w:abstractNumId w:val="10"/>
   </w:num>
   <w:num w:numId="3" w16cid:durableId="39597530">
-    <w:abstractNumId w:val="9"/>
+    <w:abstractNumId w:val="10"/>
   </w:num>
   <w:num w:numId="4" w16cid:durableId="1195770000">
-    <w:abstractNumId w:val="12"/>
+    <w:abstractNumId w:val="13"/>
   </w:num>
   <w:num w:numId="5" w16cid:durableId="52240235">
     <w:abstractNumId w:val="2"/>
@@ -6039,52 +6931,52 @@
     <w:abstractNumId w:val="7"/>
   </w:num>
   <w:num w:numId="7" w16cid:durableId="1112551461">
-    <w:abstractNumId w:val="14"/>
+    <w:abstractNumId w:val="15"/>
   </w:num>
   <w:num w:numId="8" w16cid:durableId="1379209571">
     <w:abstractNumId w:val="6"/>
   </w:num>
   <w:num w:numId="9" w16cid:durableId="1581479318">
-    <w:abstractNumId w:val="20"/>
+    <w:abstractNumId w:val="21"/>
   </w:num>
   <w:num w:numId="10" w16cid:durableId="1663775830">
     <w:abstractNumId w:val="1"/>
   </w:num>
   <w:num w:numId="11" w16cid:durableId="874276319">
-    <w:abstractNumId w:val="21"/>
+    <w:abstractNumId w:val="22"/>
   </w:num>
   <w:num w:numId="12" w16cid:durableId="1469396475">
-    <w:abstractNumId w:val="17"/>
+    <w:abstractNumId w:val="18"/>
   </w:num>
   <w:num w:numId="13" w16cid:durableId="160051823">
     <w:abstractNumId w:val="5"/>
   </w:num>
   <w:num w:numId="14" w16cid:durableId="934439395">
-    <w:abstractNumId w:val="23"/>
+    <w:abstractNumId w:val="24"/>
   </w:num>
   <w:num w:numId="15" w16cid:durableId="1374958690">
-    <w:abstractNumId w:val="10"/>
+    <w:abstractNumId w:val="11"/>
   </w:num>
   <w:num w:numId="16" w16cid:durableId="1718158477">
-    <w:abstractNumId w:val="11"/>
+    <w:abstractNumId w:val="12"/>
   </w:num>
   <w:num w:numId="17" w16cid:durableId="726493080">
-    <w:abstractNumId w:val="18"/>
+    <w:abstractNumId w:val="19"/>
   </w:num>
   <w:num w:numId="18" w16cid:durableId="68578791">
     <w:abstractNumId w:val="0"/>
   </w:num>
   <w:num w:numId="19" w16cid:durableId="561402352">
-    <w:abstractNumId w:val="25"/>
+    <w:abstractNumId w:val="28"/>
   </w:num>
   <w:num w:numId="20" w16cid:durableId="1056275190">
-    <w:abstractNumId w:val="24"/>
+    <w:abstractNumId w:val="26"/>
   </w:num>
   <w:num w:numId="21" w16cid:durableId="1724716678">
-    <w:abstractNumId w:val="13"/>
+    <w:abstractNumId w:val="14"/>
   </w:num>
   <w:num w:numId="22" w16cid:durableId="197621143">
-    <w:abstractNumId w:val="22"/>
+    <w:abstractNumId w:val="23"/>
   </w:num>
   <w:num w:numId="23" w16cid:durableId="2038383839">
     <w:abstractNumId w:val="4"/>
@@ -6093,16 +6985,25 @@
     <w:abstractNumId w:val="3"/>
   </w:num>
   <w:num w:numId="25" w16cid:durableId="1134836678">
+    <w:abstractNumId w:val="17"/>
+  </w:num>
+  <w:num w:numId="26" w16cid:durableId="66418520">
     <w:abstractNumId w:val="16"/>
   </w:num>
-  <w:num w:numId="26" w16cid:durableId="66418520">
-    <w:abstractNumId w:val="15"/>
-  </w:num>
   <w:num w:numId="27" w16cid:durableId="467750188">
-    <w:abstractNumId w:val="19"/>
+    <w:abstractNumId w:val="20"/>
   </w:num>
   <w:num w:numId="28" w16cid:durableId="155995567">
-    <w:abstractNumId w:val="26"/>
+    <w:abstractNumId w:val="29"/>
+  </w:num>
+  <w:num w:numId="29" w16cid:durableId="1210604147">
+    <w:abstractNumId w:val="9"/>
+  </w:num>
+  <w:num w:numId="30" w16cid:durableId="1766728468">
+    <w:abstractNumId w:val="25"/>
+  </w:num>
+  <w:num w:numId="31" w16cid:durableId="1910966118">
+    <w:abstractNumId w:val="27"/>
   </w:num>
 </w:numbering>
 </file>
@@ -7221,6 +8122,17 @@
       <w:szCs w:val="18"/>
     </w:rPr>
   </w:style>
+  <w:style w:type="character" w:styleId="Strong">
+    <w:name w:val="Strong"/>
+    <w:basedOn w:val="DefaultParagraphFont"/>
+    <w:uiPriority w:val="22"/>
+    <w:qFormat/>
+    <w:rsid w:val="00E30B06"/>
+    <w:rPr>
+      <w:b/>
+      <w:bCs/>
+    </w:rPr>
+  </w:style>
 </w:styles>
 </file>
 

</xml_diff>

<commit_message>
Cú pháp CSS và Quy Tắc BEM
</commit_message>
<xml_diff>
--- a/frontend/html/Nội dung.docx
+++ b/frontend/html/Nội dung.docx
@@ -6851,6 +6851,43 @@
       </w:r>
       <w:r>
         <w:t xml:space="preserve"> các phần tử có chung mục đích hoặc kiểu dáng.</w:t>
+      </w:r>
+    </w:p>
+    <w:p>
+      <w:pPr>
+        <w:pStyle w:val="ListParagraph"/>
+        <w:numPr>
+          <w:ilvl w:val="0"/>
+          <w:numId w:val="26"/>
+        </w:numPr>
+      </w:pPr>
+      <w:r>
+        <w:rPr>
+          <w:b/>
+          <w:bCs/>
+        </w:rPr>
+        <w:t xml:space="preserve">Class có thể nhiều class cho 1 phần tử:  </w:t>
+      </w:r>
+      <w:r>
+        <w:t>&lt;p class="</w:t>
+      </w:r>
+      <w:r>
+        <w:rPr>
+          <w:color w:val="EE0000"/>
+        </w:rPr>
+        <w:t xml:space="preserve">text-bold </w:t>
+      </w:r>
+      <w:r>
+        <w:rPr>
+          <w:color w:val="0F9ED5" w:themeColor="accent4"/>
+        </w:rPr>
+        <w:t>large-font</w:t>
+      </w:r>
+      <w:r>
+        <w:t>"&gt;Đoạn văn bản&lt;/p&gt;</w:t>
+      </w:r>
+      <w:r>
+        <w:t xml:space="preserve"> </w:t>
       </w:r>
     </w:p>
     <w:p>

</xml_diff>